<commit_message>
HTML build and documents updates
</commit_message>
<xml_diff>
--- a/docs/units/2_unit/02_lesson/lab.docx
+++ b/docs/units/2_unit/02_lesson/lab.docx
@@ -5,22 +5,11 @@
     <w:p>
       <w:pPr>
         <w:pStyle w:val="Heading1"/>
+        <w:spacing w:before="0"/>
       </w:pPr>
       <w:bookmarkStart w:id="0" w:name="lab-2.02---can-i-or-cant-i"/>
       <w:r>
-        <w:t xml:space="preserve">Lab 2.02 - </w:t>
-      </w:r>
-      <w:r>
-        <w:t>C</w:t>
-      </w:r>
-      <w:r>
-        <w:t xml:space="preserve">an I or </w:t>
-      </w:r>
-      <w:r>
-        <w:t>C</w:t>
-      </w:r>
-      <w:r>
-        <w:t>an’t I</w:t>
+        <w:t>Lab 2.02 - Can I or Can’t I?</w:t>
       </w:r>
     </w:p>
     <w:p>
@@ -42,6 +31,7 @@
       <w:r>
         <w:rPr>
           <w:rStyle w:val="VerbatimChar"/>
+          <w:smallCaps w:val="0"/>
         </w:rPr>
         <w:t>True</w:t>
       </w:r>
@@ -51,6 +41,7 @@
       <w:r>
         <w:rPr>
           <w:rStyle w:val="VerbatimChar"/>
+          <w:smallCaps w:val="0"/>
         </w:rPr>
         <w:t>False</w:t>
       </w:r>
@@ -69,155 +60,145 @@
     </w:p>
     <w:p>
       <w:pPr>
-        <w:pStyle w:val="SourceCode"/>
-      </w:pPr>
-      <w:r>
-        <w:rPr>
-          <w:rStyle w:val="NormalTok"/>
-        </w:rPr>
-        <w:t xml:space="preserve">    </w:t>
+        <w:rPr>
+          <w:smallCaps/>
+        </w:rPr>
+      </w:pPr>
+      <w:r>
+        <w:rPr>
+          <w:rStyle w:val="NormalTok"/>
+          <w:smallCaps w:val="0"/>
+        </w:rPr>
+        <w:t xml:space="preserve">    a </w:t>
       </w:r>
       <w:r>
         <w:rPr>
           <w:rStyle w:val="OperatorTok"/>
-        </w:rPr>
-        <w:t>&gt;&gt;&gt;</w:t>
-      </w:r>
-      <w:r>
-        <w:rPr>
-          <w:rStyle w:val="NormalTok"/>
-        </w:rPr>
-        <w:t xml:space="preserve"> a </w:t>
+          <w:smallCaps w:val="0"/>
+        </w:rPr>
+        <w:t>=</w:t>
+      </w:r>
+      <w:r>
+        <w:rPr>
+          <w:rStyle w:val="NormalTok"/>
+          <w:smallCaps w:val="0"/>
+        </w:rPr>
+        <w:t xml:space="preserve"> </w:t>
+      </w:r>
+      <w:r>
+        <w:rPr>
+          <w:rStyle w:val="DecValTok"/>
+          <w:smallCaps w:val="0"/>
+        </w:rPr>
+        <w:t>100</w:t>
+      </w:r>
+      <w:r>
+        <w:rPr>
+          <w:smallCaps/>
+        </w:rPr>
+        <w:br/>
+      </w:r>
+      <w:r>
+        <w:rPr>
+          <w:rStyle w:val="NormalTok"/>
+          <w:smallCaps w:val="0"/>
+        </w:rPr>
+        <w:t xml:space="preserve">    b </w:t>
       </w:r>
       <w:r>
         <w:rPr>
           <w:rStyle w:val="OperatorTok"/>
+          <w:smallCaps w:val="0"/>
         </w:rPr>
         <w:t>=</w:t>
       </w:r>
       <w:r>
         <w:rPr>
           <w:rStyle w:val="NormalTok"/>
+          <w:smallCaps w:val="0"/>
         </w:rPr>
         <w:t xml:space="preserve"> </w:t>
       </w:r>
       <w:r>
         <w:rPr>
+          <w:rStyle w:val="StringTok"/>
+          <w:smallCaps w:val="0"/>
+        </w:rPr>
+        <w:t>"science"</w:t>
+      </w:r>
+      <w:r>
+        <w:rPr>
+          <w:smallCaps/>
+        </w:rPr>
+        <w:br/>
+      </w:r>
+      <w:r>
+        <w:rPr>
+          <w:rStyle w:val="NormalTok"/>
+          <w:smallCaps w:val="0"/>
+        </w:rPr>
+        <w:t xml:space="preserve">    a </w:t>
+      </w:r>
+      <w:r>
+        <w:rPr>
+          <w:rStyle w:val="OperatorTok"/>
+          <w:smallCaps w:val="0"/>
+        </w:rPr>
+        <w:t>&gt;</w:t>
+      </w:r>
+      <w:r>
+        <w:rPr>
+          <w:rStyle w:val="NormalTok"/>
+          <w:smallCaps w:val="0"/>
+        </w:rPr>
+        <w:t xml:space="preserve"> </w:t>
+      </w:r>
+      <w:r>
+        <w:rPr>
           <w:rStyle w:val="DecValTok"/>
-        </w:rPr>
-        <w:t>100</w:t>
-      </w:r>
-      <w:r>
-        <w:br/>
-      </w:r>
-      <w:r>
-        <w:rPr>
-          <w:rStyle w:val="NormalTok"/>
-        </w:rPr>
-        <w:t xml:space="preserve">    </w:t>
+          <w:smallCaps w:val="0"/>
+        </w:rPr>
+        <w:t>75</w:t>
+      </w:r>
+      <w:r>
+        <w:rPr>
+          <w:rStyle w:val="NormalTok"/>
+          <w:smallCaps w:val="0"/>
+        </w:rPr>
+        <w:t xml:space="preserve"> </w:t>
+      </w:r>
+      <w:r>
+        <w:rPr>
+          <w:rStyle w:val="KeywordTok"/>
+          <w:smallCaps w:val="0"/>
+        </w:rPr>
+        <w:t>and</w:t>
+      </w:r>
+      <w:r>
+        <w:rPr>
+          <w:rStyle w:val="NormalTok"/>
+          <w:smallCaps w:val="0"/>
+        </w:rPr>
+        <w:t xml:space="preserve"> b </w:t>
       </w:r>
       <w:r>
         <w:rPr>
           <w:rStyle w:val="OperatorTok"/>
-        </w:rPr>
-        <w:t>&gt;&gt;&gt;</w:t>
-      </w:r>
-      <w:r>
-        <w:rPr>
-          <w:rStyle w:val="NormalTok"/>
-        </w:rPr>
-        <w:t xml:space="preserve"> b </w:t>
-      </w:r>
-      <w:r>
-        <w:rPr>
-          <w:rStyle w:val="OperatorTok"/>
-        </w:rPr>
-        <w:t>=</w:t>
-      </w:r>
-      <w:r>
-        <w:rPr>
-          <w:rStyle w:val="NormalTok"/>
+          <w:smallCaps w:val="0"/>
+        </w:rPr>
+        <w:t>==</w:t>
+      </w:r>
+      <w:r>
+        <w:rPr>
+          <w:rStyle w:val="NormalTok"/>
+          <w:smallCaps w:val="0"/>
         </w:rPr>
         <w:t xml:space="preserve"> </w:t>
       </w:r>
       <w:r>
         <w:rPr>
           <w:rStyle w:val="StringTok"/>
-        </w:rPr>
-        <w:t>"science"</w:t>
-      </w:r>
-      <w:r>
-        <w:br/>
-      </w:r>
-      <w:r>
-        <w:rPr>
-          <w:rStyle w:val="NormalTok"/>
-        </w:rPr>
-        <w:t xml:space="preserve">    </w:t>
-      </w:r>
-      <w:r>
-        <w:rPr>
-          <w:rStyle w:val="OperatorTok"/>
-        </w:rPr>
-        <w:t>&gt;&gt;&gt;</w:t>
-      </w:r>
-      <w:r>
-        <w:rPr>
-          <w:rStyle w:val="NormalTok"/>
-        </w:rPr>
-        <w:t xml:space="preserve"> a </w:t>
-      </w:r>
-      <w:r>
-        <w:rPr>
-          <w:rStyle w:val="OperatorTok"/>
-        </w:rPr>
-        <w:t>&gt;</w:t>
-      </w:r>
-      <w:r>
-        <w:rPr>
-          <w:rStyle w:val="NormalTok"/>
-        </w:rPr>
-        <w:t xml:space="preserve"> </w:t>
-      </w:r>
-      <w:r>
-        <w:rPr>
-          <w:rStyle w:val="DecValTok"/>
-        </w:rPr>
-        <w:t>75</w:t>
-      </w:r>
-      <w:r>
-        <w:rPr>
-          <w:rStyle w:val="NormalTok"/>
-        </w:rPr>
-        <w:t xml:space="preserve"> </w:t>
-      </w:r>
-      <w:r>
-        <w:rPr>
-          <w:rStyle w:val="KeywordTok"/>
-        </w:rPr>
-        <w:t>and</w:t>
-      </w:r>
-      <w:r>
-        <w:rPr>
-          <w:rStyle w:val="NormalTok"/>
-        </w:rPr>
-        <w:t xml:space="preserve"> b </w:t>
-      </w:r>
-      <w:r>
-        <w:rPr>
-          <w:rStyle w:val="OperatorTok"/>
-        </w:rPr>
-        <w:t>==</w:t>
-      </w:r>
-      <w:r>
-        <w:rPr>
-          <w:rStyle w:val="NormalTok"/>
-        </w:rPr>
-        <w:t xml:space="preserve"> </w:t>
-      </w:r>
-      <w:r>
-        <w:rPr>
-          <w:rStyle w:val="StringTok"/>
+          <w:smallCaps w:val="0"/>
         </w:rPr>
         <w:t>"science"</w:t>
       </w:r>
@@ -235,154 +216,161 @@
     <w:p>
       <w:pPr>
         <w:pStyle w:val="SourceCode"/>
-      </w:pPr>
-      <w:r>
-        <w:rPr>
-          <w:rStyle w:val="NormalTok"/>
-        </w:rPr>
-        <w:t xml:space="preserve">    </w:t>
+        <w:rPr>
+          <w:smallCaps/>
+        </w:rPr>
+      </w:pPr>
+      <w:r>
+        <w:rPr>
+          <w:rStyle w:val="NormalTok"/>
+          <w:smallCaps w:val="0"/>
+        </w:rPr>
+        <w:t xml:space="preserve">    a </w:t>
       </w:r>
       <w:r>
         <w:rPr>
           <w:rStyle w:val="OperatorTok"/>
-        </w:rPr>
-        <w:t>&gt;&gt;&gt;</w:t>
-      </w:r>
-      <w:r>
-        <w:rPr>
-          <w:rStyle w:val="NormalTok"/>
-        </w:rPr>
-        <w:t xml:space="preserve"> a </w:t>
+          <w:smallCaps w:val="0"/>
+        </w:rPr>
+        <w:t>=</w:t>
+      </w:r>
+      <w:r>
+        <w:rPr>
+          <w:rStyle w:val="NormalTok"/>
+          <w:smallCaps w:val="0"/>
+        </w:rPr>
+        <w:t xml:space="preserve"> </w:t>
+      </w:r>
+      <w:r>
+        <w:rPr>
+          <w:rStyle w:val="DecValTok"/>
+          <w:smallCaps w:val="0"/>
+        </w:rPr>
+        <w:t>100</w:t>
+      </w:r>
+      <w:r>
+        <w:rPr>
+          <w:smallCaps/>
+        </w:rPr>
+        <w:br/>
+      </w:r>
+      <w:r>
+        <w:rPr>
+          <w:rStyle w:val="NormalTok"/>
+          <w:smallCaps w:val="0"/>
+        </w:rPr>
+        <w:t xml:space="preserve">    b </w:t>
       </w:r>
       <w:r>
         <w:rPr>
           <w:rStyle w:val="OperatorTok"/>
+          <w:smallCaps w:val="0"/>
         </w:rPr>
         <w:t>=</w:t>
       </w:r>
       <w:r>
         <w:rPr>
           <w:rStyle w:val="NormalTok"/>
+          <w:smallCaps w:val="0"/>
         </w:rPr>
         <w:t xml:space="preserve"> </w:t>
       </w:r>
       <w:r>
         <w:rPr>
+          <w:rStyle w:val="StringTok"/>
+          <w:smallCaps w:val="0"/>
+        </w:rPr>
+        <w:t>"science"</w:t>
+      </w:r>
+      <w:r>
+        <w:rPr>
+          <w:smallCaps/>
+        </w:rPr>
+        <w:br/>
+      </w:r>
+      <w:r>
+        <w:rPr>
+          <w:rStyle w:val="NormalTok"/>
+          <w:smallCaps w:val="0"/>
+        </w:rPr>
+        <w:t xml:space="preserve">    a </w:t>
+      </w:r>
+      <w:r>
+        <w:rPr>
+          <w:rStyle w:val="OperatorTok"/>
+          <w:smallCaps w:val="0"/>
+        </w:rPr>
+        <w:t>&gt;</w:t>
+      </w:r>
+      <w:r>
+        <w:rPr>
+          <w:rStyle w:val="NormalTok"/>
+          <w:smallCaps w:val="0"/>
+        </w:rPr>
+        <w:t xml:space="preserve"> </w:t>
+      </w:r>
+      <w:r>
+        <w:rPr>
           <w:rStyle w:val="DecValTok"/>
-        </w:rPr>
-        <w:t>100</w:t>
-      </w:r>
-      <w:r>
-        <w:br/>
-      </w:r>
-      <w:r>
-        <w:rPr>
-          <w:rStyle w:val="NormalTok"/>
-        </w:rPr>
-        <w:t xml:space="preserve">    </w:t>
+          <w:smallCaps w:val="0"/>
+        </w:rPr>
+        <w:t>75</w:t>
+      </w:r>
+      <w:r>
+        <w:rPr>
+          <w:rStyle w:val="NormalTok"/>
+          <w:smallCaps w:val="0"/>
+        </w:rPr>
+        <w:t xml:space="preserve"> </w:t>
+      </w:r>
+      <w:r>
+        <w:rPr>
+          <w:rStyle w:val="KeywordTok"/>
+          <w:smallCaps w:val="0"/>
+        </w:rPr>
+        <w:t>and</w:t>
+      </w:r>
+      <w:r>
+        <w:rPr>
+          <w:rStyle w:val="NormalTok"/>
+          <w:smallCaps w:val="0"/>
+        </w:rPr>
+        <w:t xml:space="preserve"> </w:t>
+      </w:r>
+      <w:proofErr w:type="gramStart"/>
+      <w:r>
+        <w:rPr>
+          <w:rStyle w:val="NormalTok"/>
+          <w:smallCaps w:val="0"/>
+        </w:rPr>
+        <w:t xml:space="preserve">b </w:t>
       </w:r>
       <w:r>
         <w:rPr>
           <w:rStyle w:val="OperatorTok"/>
-        </w:rPr>
-        <w:t>&gt;&gt;&gt;</w:t>
-      </w:r>
-      <w:r>
-        <w:rPr>
-          <w:rStyle w:val="NormalTok"/>
-        </w:rPr>
-        <w:t xml:space="preserve"> b </w:t>
-      </w:r>
+          <w:smallCaps w:val="0"/>
+        </w:rPr>
+        <w:t>!</w:t>
+      </w:r>
+      <w:proofErr w:type="gramEnd"/>
       <w:r>
         <w:rPr>
           <w:rStyle w:val="OperatorTok"/>
+          <w:smallCaps w:val="0"/>
         </w:rPr>
         <w:t>=</w:t>
       </w:r>
       <w:r>
         <w:rPr>
           <w:rStyle w:val="NormalTok"/>
+          <w:smallCaps w:val="0"/>
         </w:rPr>
         <w:t xml:space="preserve"> </w:t>
       </w:r>
       <w:r>
         <w:rPr>
           <w:rStyle w:val="StringTok"/>
-        </w:rPr>
-        <w:t>"science"</w:t>
-      </w:r>
-      <w:r>
-        <w:br/>
-      </w:r>
-      <w:r>
-        <w:rPr>
-          <w:rStyle w:val="NormalTok"/>
-        </w:rPr>
-        <w:t xml:space="preserve">    </w:t>
-      </w:r>
-      <w:r>
-        <w:rPr>
-          <w:rStyle w:val="OperatorTok"/>
-        </w:rPr>
-        <w:t>&gt;&gt;&gt;</w:t>
-      </w:r>
-      <w:r>
-        <w:rPr>
-          <w:rStyle w:val="NormalTok"/>
-        </w:rPr>
-        <w:t xml:space="preserve"> a </w:t>
-      </w:r>
-      <w:r>
-        <w:rPr>
-          <w:rStyle w:val="OperatorTok"/>
-        </w:rPr>
-        <w:t>&gt;</w:t>
-      </w:r>
-      <w:r>
-        <w:rPr>
-          <w:rStyle w:val="NormalTok"/>
-        </w:rPr>
-        <w:t xml:space="preserve"> </w:t>
-      </w:r>
-      <w:r>
-        <w:rPr>
-          <w:rStyle w:val="DecValTok"/>
-        </w:rPr>
-        <w:t>75</w:t>
-      </w:r>
-      <w:r>
-        <w:rPr>
-          <w:rStyle w:val="NormalTok"/>
-        </w:rPr>
-        <w:t xml:space="preserve"> </w:t>
-      </w:r>
-      <w:r>
-        <w:rPr>
-          <w:rStyle w:val="KeywordTok"/>
-        </w:rPr>
-        <w:t>and</w:t>
-      </w:r>
-      <w:r>
-        <w:rPr>
-          <w:rStyle w:val="NormalTok"/>
-        </w:rPr>
-        <w:t xml:space="preserve"> b </w:t>
-      </w:r>
-      <w:r>
-        <w:rPr>
-          <w:rStyle w:val="OperatorTok"/>
-        </w:rPr>
-        <w:t>!=</w:t>
-      </w:r>
-      <w:r>
-        <w:rPr>
-          <w:rStyle w:val="NormalTok"/>
-        </w:rPr>
-        <w:t xml:space="preserve"> </w:t>
-      </w:r>
-      <w:r>
-        <w:rPr>
-          <w:rStyle w:val="StringTok"/>
+          <w:smallCaps w:val="0"/>
         </w:rPr>
         <w:t>"science"</w:t>
       </w:r>
@@ -400,154 +388,161 @@
     <w:p>
       <w:pPr>
         <w:pStyle w:val="SourceCode"/>
-      </w:pPr>
-      <w:r>
-        <w:rPr>
-          <w:rStyle w:val="NormalTok"/>
-        </w:rPr>
-        <w:t xml:space="preserve">    </w:t>
+        <w:rPr>
+          <w:smallCaps/>
+        </w:rPr>
+      </w:pPr>
+      <w:r>
+        <w:rPr>
+          <w:rStyle w:val="NormalTok"/>
+          <w:smallCaps w:val="0"/>
+        </w:rPr>
+        <w:t xml:space="preserve">    a </w:t>
       </w:r>
       <w:r>
         <w:rPr>
           <w:rStyle w:val="OperatorTok"/>
-        </w:rPr>
-        <w:t>&gt;&gt;&gt;</w:t>
-      </w:r>
-      <w:r>
-        <w:rPr>
-          <w:rStyle w:val="NormalTok"/>
-        </w:rPr>
-        <w:t xml:space="preserve"> a </w:t>
+          <w:smallCaps w:val="0"/>
+        </w:rPr>
+        <w:t>=</w:t>
+      </w:r>
+      <w:r>
+        <w:rPr>
+          <w:rStyle w:val="NormalTok"/>
+          <w:smallCaps w:val="0"/>
+        </w:rPr>
+        <w:t xml:space="preserve"> </w:t>
+      </w:r>
+      <w:r>
+        <w:rPr>
+          <w:rStyle w:val="DecValTok"/>
+          <w:smallCaps w:val="0"/>
+        </w:rPr>
+        <w:t>100</w:t>
+      </w:r>
+      <w:r>
+        <w:rPr>
+          <w:smallCaps/>
+        </w:rPr>
+        <w:br/>
+      </w:r>
+      <w:r>
+        <w:rPr>
+          <w:rStyle w:val="NormalTok"/>
+          <w:smallCaps w:val="0"/>
+        </w:rPr>
+        <w:t xml:space="preserve">    b </w:t>
       </w:r>
       <w:r>
         <w:rPr>
           <w:rStyle w:val="OperatorTok"/>
+          <w:smallCaps w:val="0"/>
         </w:rPr>
         <w:t>=</w:t>
       </w:r>
       <w:r>
         <w:rPr>
           <w:rStyle w:val="NormalTok"/>
+          <w:smallCaps w:val="0"/>
         </w:rPr>
         <w:t xml:space="preserve"> </w:t>
       </w:r>
       <w:r>
         <w:rPr>
+          <w:rStyle w:val="StringTok"/>
+          <w:smallCaps w:val="0"/>
+        </w:rPr>
+        <w:t>"science"</w:t>
+      </w:r>
+      <w:r>
+        <w:rPr>
+          <w:smallCaps/>
+        </w:rPr>
+        <w:br/>
+      </w:r>
+      <w:r>
+        <w:rPr>
+          <w:rStyle w:val="NormalTok"/>
+          <w:smallCaps w:val="0"/>
+        </w:rPr>
+        <w:t xml:space="preserve">    a </w:t>
+      </w:r>
+      <w:r>
+        <w:rPr>
+          <w:rStyle w:val="OperatorTok"/>
+          <w:smallCaps w:val="0"/>
+        </w:rPr>
+        <w:t>&gt;</w:t>
+      </w:r>
+      <w:r>
+        <w:rPr>
+          <w:rStyle w:val="NormalTok"/>
+          <w:smallCaps w:val="0"/>
+        </w:rPr>
+        <w:t xml:space="preserve"> </w:t>
+      </w:r>
+      <w:r>
+        <w:rPr>
           <w:rStyle w:val="DecValTok"/>
-        </w:rPr>
-        <w:t>100</w:t>
-      </w:r>
-      <w:r>
-        <w:br/>
-      </w:r>
-      <w:r>
-        <w:rPr>
-          <w:rStyle w:val="NormalTok"/>
-        </w:rPr>
-        <w:t xml:space="preserve">    </w:t>
+          <w:smallCaps w:val="0"/>
+        </w:rPr>
+        <w:t>75</w:t>
+      </w:r>
+      <w:r>
+        <w:rPr>
+          <w:rStyle w:val="NormalTok"/>
+          <w:smallCaps w:val="0"/>
+        </w:rPr>
+        <w:t xml:space="preserve"> </w:t>
+      </w:r>
+      <w:r>
+        <w:rPr>
+          <w:rStyle w:val="KeywordTok"/>
+          <w:smallCaps w:val="0"/>
+        </w:rPr>
+        <w:t>or</w:t>
+      </w:r>
+      <w:r>
+        <w:rPr>
+          <w:rStyle w:val="NormalTok"/>
+          <w:smallCaps w:val="0"/>
+        </w:rPr>
+        <w:t xml:space="preserve"> </w:t>
+      </w:r>
+      <w:proofErr w:type="gramStart"/>
+      <w:r>
+        <w:rPr>
+          <w:rStyle w:val="NormalTok"/>
+          <w:smallCaps w:val="0"/>
+        </w:rPr>
+        <w:t xml:space="preserve">b </w:t>
       </w:r>
       <w:r>
         <w:rPr>
           <w:rStyle w:val="OperatorTok"/>
-        </w:rPr>
-        <w:t>&gt;&gt;&gt;</w:t>
-      </w:r>
-      <w:r>
-        <w:rPr>
-          <w:rStyle w:val="NormalTok"/>
-        </w:rPr>
-        <w:t xml:space="preserve"> b </w:t>
-      </w:r>
+          <w:smallCaps w:val="0"/>
+        </w:rPr>
+        <w:t>!</w:t>
+      </w:r>
+      <w:proofErr w:type="gramEnd"/>
       <w:r>
         <w:rPr>
           <w:rStyle w:val="OperatorTok"/>
+          <w:smallCaps w:val="0"/>
         </w:rPr>
         <w:t>=</w:t>
       </w:r>
       <w:r>
         <w:rPr>
           <w:rStyle w:val="NormalTok"/>
+          <w:smallCaps w:val="0"/>
         </w:rPr>
         <w:t xml:space="preserve"> </w:t>
       </w:r>
       <w:r>
         <w:rPr>
           <w:rStyle w:val="StringTok"/>
-        </w:rPr>
-        <w:t>"science"</w:t>
-      </w:r>
-      <w:r>
-        <w:br/>
-      </w:r>
-      <w:r>
-        <w:rPr>
-          <w:rStyle w:val="NormalTok"/>
-        </w:rPr>
-        <w:t xml:space="preserve">    </w:t>
-      </w:r>
-      <w:r>
-        <w:rPr>
-          <w:rStyle w:val="OperatorTok"/>
-        </w:rPr>
-        <w:t>&gt;&gt;&gt;</w:t>
-      </w:r>
-      <w:r>
-        <w:rPr>
-          <w:rStyle w:val="NormalTok"/>
-        </w:rPr>
-        <w:t xml:space="preserve"> a </w:t>
-      </w:r>
-      <w:r>
-        <w:rPr>
-          <w:rStyle w:val="OperatorTok"/>
-        </w:rPr>
-        <w:t>&gt;</w:t>
-      </w:r>
-      <w:r>
-        <w:rPr>
-          <w:rStyle w:val="NormalTok"/>
-        </w:rPr>
-        <w:t xml:space="preserve"> </w:t>
-      </w:r>
-      <w:r>
-        <w:rPr>
-          <w:rStyle w:val="DecValTok"/>
-        </w:rPr>
-        <w:t>75</w:t>
-      </w:r>
-      <w:r>
-        <w:rPr>
-          <w:rStyle w:val="NormalTok"/>
-        </w:rPr>
-        <w:t xml:space="preserve"> </w:t>
-      </w:r>
-      <w:r>
-        <w:rPr>
-          <w:rStyle w:val="KeywordTok"/>
-        </w:rPr>
-        <w:t>or</w:t>
-      </w:r>
-      <w:r>
-        <w:rPr>
-          <w:rStyle w:val="NormalTok"/>
-        </w:rPr>
-        <w:t xml:space="preserve"> b </w:t>
-      </w:r>
-      <w:r>
-        <w:rPr>
-          <w:rStyle w:val="OperatorTok"/>
-        </w:rPr>
-        <w:t>!=</w:t>
-      </w:r>
-      <w:r>
-        <w:rPr>
-          <w:rStyle w:val="NormalTok"/>
-        </w:rPr>
-        <w:t xml:space="preserve"> </w:t>
-      </w:r>
-      <w:r>
-        <w:rPr>
-          <w:rStyle w:val="StringTok"/>
+          <w:smallCaps w:val="0"/>
         </w:rPr>
         <w:t>"science"</w:t>
       </w:r>
@@ -564,218 +559,207 @@
     </w:p>
     <w:p>
       <w:pPr>
-        <w:pStyle w:val="SourceCode"/>
-      </w:pPr>
-      <w:r>
-        <w:rPr>
-          <w:rStyle w:val="NormalTok"/>
+        <w:rPr>
+          <w:smallCaps/>
+        </w:rPr>
+      </w:pPr>
+      <w:r>
+        <w:rPr>
+          <w:rStyle w:val="NormalTok"/>
+          <w:smallCaps w:val="0"/>
+        </w:rPr>
+        <w:t xml:space="preserve">    a </w:t>
+      </w:r>
+      <w:r>
+        <w:rPr>
+          <w:rStyle w:val="OperatorTok"/>
+          <w:smallCaps w:val="0"/>
+        </w:rPr>
+        <w:t>=</w:t>
+      </w:r>
+      <w:r>
+        <w:rPr>
+          <w:rStyle w:val="NormalTok"/>
+          <w:smallCaps w:val="0"/>
+        </w:rPr>
+        <w:t xml:space="preserve"> </w:t>
+      </w:r>
+      <w:r>
+        <w:rPr>
+          <w:rStyle w:val="DecValTok"/>
+          <w:smallCaps w:val="0"/>
+        </w:rPr>
+        <w:t>100</w:t>
+      </w:r>
+      <w:r>
+        <w:rPr>
+          <w:smallCaps/>
+        </w:rPr>
+        <w:br/>
+      </w:r>
+      <w:r>
+        <w:rPr>
+          <w:rStyle w:val="NormalTok"/>
+          <w:smallCaps w:val="0"/>
+        </w:rPr>
+        <w:t xml:space="preserve">    b </w:t>
+      </w:r>
+      <w:r>
+        <w:rPr>
+          <w:rStyle w:val="OperatorTok"/>
+          <w:smallCaps w:val="0"/>
+        </w:rPr>
+        <w:t>=</w:t>
+      </w:r>
+      <w:r>
+        <w:rPr>
+          <w:rStyle w:val="NormalTok"/>
+          <w:smallCaps w:val="0"/>
+        </w:rPr>
+        <w:t xml:space="preserve"> </w:t>
+      </w:r>
+      <w:r>
+        <w:rPr>
+          <w:rStyle w:val="StringTok"/>
+          <w:smallCaps w:val="0"/>
+        </w:rPr>
+        <w:t>"science"</w:t>
+      </w:r>
+      <w:r>
+        <w:rPr>
+          <w:smallCaps/>
+        </w:rPr>
+        <w:br/>
+      </w:r>
+      <w:r>
+        <w:rPr>
+          <w:rStyle w:val="NormalTok"/>
+          <w:smallCaps w:val="0"/>
+        </w:rPr>
+        <w:t xml:space="preserve">    c </w:t>
+      </w:r>
+      <w:r>
+        <w:rPr>
+          <w:rStyle w:val="OperatorTok"/>
+          <w:smallCaps w:val="0"/>
+        </w:rPr>
+        <w:t>=</w:t>
+      </w:r>
+      <w:r>
+        <w:rPr>
+          <w:rStyle w:val="NormalTok"/>
+          <w:smallCaps w:val="0"/>
+        </w:rPr>
+        <w:t xml:space="preserve"> </w:t>
+      </w:r>
+      <w:r>
+        <w:rPr>
+          <w:rStyle w:val="VariableTok"/>
+          <w:smallCaps w:val="0"/>
+        </w:rPr>
+        <w:t>True</w:t>
+      </w:r>
+      <w:r>
+        <w:rPr>
+          <w:smallCaps/>
+        </w:rPr>
+        <w:br/>
+      </w:r>
+      <w:r>
+        <w:rPr>
+          <w:rStyle w:val="NormalTok"/>
+          <w:smallCaps w:val="0"/>
         </w:rPr>
         <w:t xml:space="preserve">    </w:t>
       </w:r>
       <w:r>
         <w:rPr>
+          <w:rStyle w:val="KeywordTok"/>
+          <w:smallCaps w:val="0"/>
+        </w:rPr>
+        <w:t>not</w:t>
+      </w:r>
+      <w:r>
+        <w:rPr>
+          <w:rStyle w:val="NormalTok"/>
+          <w:smallCaps w:val="0"/>
+        </w:rPr>
+        <w:t xml:space="preserve"> c </w:t>
+      </w:r>
+      <w:r>
+        <w:rPr>
+          <w:rStyle w:val="KeywordTok"/>
+          <w:smallCaps w:val="0"/>
+        </w:rPr>
+        <w:t>and</w:t>
+      </w:r>
+      <w:r>
+        <w:rPr>
+          <w:rStyle w:val="NormalTok"/>
+          <w:smallCaps w:val="0"/>
+        </w:rPr>
+        <w:t xml:space="preserve"> a </w:t>
+      </w:r>
+      <w:r>
+        <w:rPr>
           <w:rStyle w:val="OperatorTok"/>
-        </w:rPr>
-        <w:t>&gt;&gt;&gt;</w:t>
-      </w:r>
-      <w:r>
-        <w:rPr>
-          <w:rStyle w:val="NormalTok"/>
-        </w:rPr>
-        <w:t xml:space="preserve"> a </w:t>
+          <w:smallCaps w:val="0"/>
+        </w:rPr>
+        <w:t>&gt;</w:t>
+      </w:r>
+      <w:r>
+        <w:rPr>
+          <w:rStyle w:val="NormalTok"/>
+          <w:smallCaps w:val="0"/>
+        </w:rPr>
+        <w:t xml:space="preserve"> </w:t>
+      </w:r>
+      <w:r>
+        <w:rPr>
+          <w:rStyle w:val="DecValTok"/>
+          <w:smallCaps w:val="0"/>
+        </w:rPr>
+        <w:t>75</w:t>
+      </w:r>
+      <w:r>
+        <w:rPr>
+          <w:rStyle w:val="NormalTok"/>
+          <w:smallCaps w:val="0"/>
+        </w:rPr>
+        <w:t xml:space="preserve"> </w:t>
+      </w:r>
+      <w:r>
+        <w:rPr>
+          <w:rStyle w:val="KeywordTok"/>
+          <w:smallCaps w:val="0"/>
+        </w:rPr>
+        <w:t>and</w:t>
+      </w:r>
+      <w:r>
+        <w:rPr>
+          <w:rStyle w:val="NormalTok"/>
+          <w:smallCaps w:val="0"/>
+        </w:rPr>
+        <w:t xml:space="preserve"> b </w:t>
       </w:r>
       <w:r>
         <w:rPr>
           <w:rStyle w:val="OperatorTok"/>
-        </w:rPr>
-        <w:t>=</w:t>
-      </w:r>
-      <w:r>
-        <w:rPr>
-          <w:rStyle w:val="NormalTok"/>
+          <w:smallCaps w:val="0"/>
+        </w:rPr>
+        <w:t>==</w:t>
+      </w:r>
+      <w:r>
+        <w:rPr>
+          <w:rStyle w:val="NormalTok"/>
+          <w:smallCaps w:val="0"/>
         </w:rPr>
         <w:t xml:space="preserve"> </w:t>
       </w:r>
       <w:r>
         <w:rPr>
-          <w:rStyle w:val="DecValTok"/>
-        </w:rPr>
-        <w:t>100</w:t>
-      </w:r>
-      <w:r>
-        <w:br/>
-      </w:r>
-      <w:r>
-        <w:rPr>
-          <w:rStyle w:val="NormalTok"/>
-        </w:rPr>
-        <w:t xml:space="preserve">    </w:t>
-      </w:r>
-      <w:r>
-        <w:rPr>
-          <w:rStyle w:val="OperatorTok"/>
-        </w:rPr>
-        <w:t>&gt;&gt;&gt;</w:t>
-      </w:r>
-      <w:r>
-        <w:rPr>
-          <w:rStyle w:val="NormalTok"/>
-        </w:rPr>
-        <w:t xml:space="preserve"> b </w:t>
-      </w:r>
-      <w:r>
-        <w:rPr>
-          <w:rStyle w:val="OperatorTok"/>
-        </w:rPr>
-        <w:t>=</w:t>
-      </w:r>
-      <w:r>
-        <w:rPr>
-          <w:rStyle w:val="NormalTok"/>
-        </w:rPr>
-        <w:t xml:space="preserve"> </w:t>
-      </w:r>
-      <w:r>
-        <w:rPr>
           <w:rStyle w:val="StringTok"/>
-        </w:rPr>
-        <w:t>"science"</w:t>
-      </w:r>
-      <w:r>
-        <w:br/>
-      </w:r>
-      <w:r>
-        <w:rPr>
-          <w:rStyle w:val="NormalTok"/>
-        </w:rPr>
-        <w:t xml:space="preserve">    </w:t>
-      </w:r>
-      <w:r>
-        <w:rPr>
-          <w:rStyle w:val="OperatorTok"/>
-        </w:rPr>
-        <w:t>&gt;&gt;&gt;</w:t>
-      </w:r>
-      <w:r>
-        <w:rPr>
-          <w:rStyle w:val="NormalTok"/>
-        </w:rPr>
-        <w:t xml:space="preserve"> c </w:t>
-      </w:r>
-      <w:r>
-        <w:rPr>
-          <w:rStyle w:val="OperatorTok"/>
-        </w:rPr>
-        <w:t>=</w:t>
-      </w:r>
-      <w:r>
-        <w:rPr>
-          <w:rStyle w:val="NormalTok"/>
-        </w:rPr>
-        <w:t xml:space="preserve"> </w:t>
-      </w:r>
-      <w:r>
-        <w:rPr>
-          <w:rStyle w:val="VariableTok"/>
-        </w:rPr>
-        <w:t>True</w:t>
-      </w:r>
-      <w:r>
-        <w:br/>
-      </w:r>
-      <w:r>
-        <w:rPr>
-          <w:rStyle w:val="NormalTok"/>
-        </w:rPr>
-        <w:t xml:space="preserve">    </w:t>
-      </w:r>
-      <w:r>
-        <w:rPr>
-          <w:rStyle w:val="OperatorTok"/>
-        </w:rPr>
-        <w:t>&gt;&gt;&gt;</w:t>
-      </w:r>
-      <w:r>
-        <w:rPr>
-          <w:rStyle w:val="NormalTok"/>
-        </w:rPr>
-        <w:t xml:space="preserve"> </w:t>
-      </w:r>
-      <w:r>
-        <w:rPr>
-          <w:rStyle w:val="KeywordTok"/>
-        </w:rPr>
-        <w:t>not</w:t>
-      </w:r>
-      <w:r>
-        <w:rPr>
-          <w:rStyle w:val="NormalTok"/>
-        </w:rPr>
-        <w:t xml:space="preserve"> c </w:t>
-      </w:r>
-      <w:r>
-        <w:rPr>
-          <w:rStyle w:val="KeywordTok"/>
-        </w:rPr>
-        <w:t>and</w:t>
-      </w:r>
-      <w:r>
-        <w:rPr>
-          <w:rStyle w:val="NormalTok"/>
-        </w:rPr>
-        <w:t xml:space="preserve"> a </w:t>
-      </w:r>
-      <w:r>
-        <w:rPr>
-          <w:rStyle w:val="OperatorTok"/>
-        </w:rPr>
-        <w:t>&gt;</w:t>
-      </w:r>
-      <w:r>
-        <w:rPr>
-          <w:rStyle w:val="NormalTok"/>
-        </w:rPr>
-        <w:t xml:space="preserve"> </w:t>
-      </w:r>
-      <w:r>
-        <w:rPr>
-          <w:rStyle w:val="DecValTok"/>
-        </w:rPr>
-        <w:t>75</w:t>
-      </w:r>
-      <w:r>
-        <w:rPr>
-          <w:rStyle w:val="NormalTok"/>
-        </w:rPr>
-        <w:t xml:space="preserve"> </w:t>
-      </w:r>
-      <w:r>
-        <w:rPr>
-          <w:rStyle w:val="KeywordTok"/>
-        </w:rPr>
-        <w:t>and</w:t>
-      </w:r>
-      <w:r>
-        <w:rPr>
-          <w:rStyle w:val="NormalTok"/>
-        </w:rPr>
-        <w:t xml:space="preserve"> b </w:t>
-      </w:r>
-      <w:r>
-        <w:rPr>
-          <w:rStyle w:val="OperatorTok"/>
-        </w:rPr>
-        <w:t>==</w:t>
-      </w:r>
-      <w:r>
-        <w:rPr>
-          <w:rStyle w:val="NormalTok"/>
-        </w:rPr>
-        <w:t xml:space="preserve"> </w:t>
-      </w:r>
-      <w:r>
-        <w:rPr>
-          <w:rStyle w:val="StringTok"/>
+          <w:smallCaps w:val="0"/>
         </w:rPr>
         <w:t>"science"</w:t>
       </w:r>
@@ -790,14 +774,15 @@
       <w:r>
         <w:t>In your console</w:t>
       </w:r>
-    </w:p>
-    <w:p>
-      <w:pPr>
-        <w:pStyle w:val="Heading3"/>
-      </w:pPr>
       <w:bookmarkStart w:id="7" w:name="complete-the-following-coding-challenge"/>
       <w:r>
-        <w:t>Complete the following coding challenge</w:t>
+        <w:t>, c</w:t>
+      </w:r>
+      <w:r>
+        <w:t>omplete the following coding challenge</w:t>
+      </w:r>
+      <w:r>
+        <w:t>.</w:t>
       </w:r>
     </w:p>
     <w:p>
@@ -823,7 +808,14 @@
           <w:b/>
           <w:bCs/>
         </w:rPr>
-        <w:t>The minimum requirements to be president of the United States are:</w:t>
+        <w:t>The minimum requirement</w:t>
+      </w:r>
+      <w:r>
+        <w:rPr>
+          <w:b/>
+          <w:bCs/>
+        </w:rPr>
+        <w:t>s to be president of the United States are:</w:t>
       </w:r>
     </w:p>
     <w:p>
@@ -831,7 +823,7 @@
         <w:pStyle w:val="Compact"/>
         <w:numPr>
           <w:ilvl w:val="1"/>
-          <w:numId w:val="3"/>
+          <w:numId w:val="5"/>
         </w:numPr>
       </w:pPr>
       <w:r>
@@ -843,7 +835,7 @@
         <w:pStyle w:val="Compact"/>
         <w:numPr>
           <w:ilvl w:val="1"/>
-          <w:numId w:val="3"/>
+          <w:numId w:val="5"/>
         </w:numPr>
       </w:pPr>
       <w:r>
@@ -855,41 +847,11 @@
         <w:pStyle w:val="Compact"/>
         <w:numPr>
           <w:ilvl w:val="1"/>
-          <w:numId w:val="3"/>
+          <w:numId w:val="5"/>
         </w:numPr>
       </w:pPr>
       <w:r>
         <w:t>Natural born citizen</w:t>
-      </w:r>
-    </w:p>
-    <w:p>
-      <w:pPr>
-        <w:pStyle w:val="Compact"/>
-        <w:numPr>
-          <w:ilvl w:val="1"/>
-          <w:numId w:val="3"/>
-        </w:numPr>
-      </w:pPr>
-      <w:r>
-        <w:t xml:space="preserve">Print </w:t>
-      </w:r>
-      <w:r>
-        <w:rPr>
-          <w:rStyle w:val="VerbatimChar"/>
-        </w:rPr>
-        <w:t>true</w:t>
-      </w:r>
-      <w:r>
-        <w:t xml:space="preserve"> if the person could be president and </w:t>
-      </w:r>
-      <w:r>
-        <w:rPr>
-          <w:rStyle w:val="VerbatimChar"/>
-        </w:rPr>
-        <w:t>false</w:t>
-      </w:r>
-      <w:r>
-        <w:t xml:space="preserve"> if they can’t be president.</w:t>
       </w:r>
     </w:p>
     <w:p>
@@ -900,25 +862,7 @@
         </w:numPr>
       </w:pPr>
       <w:r>
-        <w:t xml:space="preserve">Print </w:t>
-      </w:r>
-      <w:r>
-        <w:rPr>
-          <w:rStyle w:val="VerbatimChar"/>
-        </w:rPr>
-        <w:t>true</w:t>
-      </w:r>
-      <w:r>
-        <w:t xml:space="preserve"> if the user cannot be President and </w:t>
-      </w:r>
-      <w:r>
-        <w:rPr>
-          <w:rStyle w:val="VerbatimChar"/>
-        </w:rPr>
-        <w:t>false</w:t>
-      </w:r>
-      <w:r>
-        <w:t xml:space="preserve"> if they can be President.</w:t>
+        <w:t>Print True if the person could be president and False if they can’t be president.</w:t>
       </w:r>
     </w:p>
     <w:p>
@@ -929,8 +873,10 @@
         </w:numPr>
       </w:pPr>
       <w:r>
-        <w:lastRenderedPageBreak/>
-        <w:t>Create a “Can I ride the roller coaster?” program. It will check to see if the user meets the minimum requirements to ride the roller coaster. Have the user input the information needed.</w:t>
+        <w:t>Create a “Can I ride the roller coaster?” program. It will check to</w:t>
+      </w:r>
+      <w:r>
+        <w:t xml:space="preserve"> see if the user meets the minimum requirements to ride the roller coaster. Have the user input the information needed.</w:t>
       </w:r>
     </w:p>
     <w:p>
@@ -953,11 +899,14 @@
         <w:pStyle w:val="Compact"/>
         <w:numPr>
           <w:ilvl w:val="1"/>
-          <w:numId w:val="4"/>
+          <w:numId w:val="6"/>
         </w:numPr>
       </w:pPr>
       <w:r>
         <w:t>Height over 50 inches – loophole allows any height if older than 18</w:t>
+      </w:r>
+      <w:r>
+        <w:t>.</w:t>
       </w:r>
     </w:p>
     <w:p>
@@ -965,7 +914,7 @@
         <w:pStyle w:val="Compact"/>
         <w:numPr>
           <w:ilvl w:val="1"/>
-          <w:numId w:val="4"/>
+          <w:numId w:val="6"/>
         </w:numPr>
       </w:pPr>
       <w:r>
@@ -977,7 +926,7 @@
         <w:pStyle w:val="Compact"/>
         <w:numPr>
           <w:ilvl w:val="1"/>
-          <w:numId w:val="4"/>
+          <w:numId w:val="6"/>
         </w:numPr>
       </w:pPr>
       <w:r>
@@ -1003,38 +952,65 @@
       <w:bookmarkEnd w:id="6"/>
       <w:bookmarkEnd w:id="7"/>
       <w:r>
+        <w:lastRenderedPageBreak/>
         <w:t>Bonus</w:t>
       </w:r>
     </w:p>
     <w:p>
-      <w:pPr>
-        <w:pStyle w:val="Heading3"/>
-      </w:pPr>
       <w:bookmarkStart w:id="9" w:name="X1eb3f9e803c7324a65d76e77c84465acedc8348"/>
       <w:r>
         <w:t>Are the following expressions equivalent? Research DeMorgan’s Laws and write why you think they are the same or why they are not the same</w:t>
+      </w:r>
+      <w:r>
+        <w:t>.</w:t>
       </w:r>
     </w:p>
     <w:p>
       <w:pPr>
-        <w:pStyle w:val="FirstParagraph"/>
-      </w:pPr>
+        <w:ind w:left="720"/>
+        <w:rPr>
+          <w:smallCaps/>
+        </w:rPr>
+      </w:pPr>
+      <w:proofErr w:type="gramStart"/>
       <w:r>
         <w:rPr>
           <w:rStyle w:val="VerbatimChar"/>
-        </w:rPr>
-        <w:t>not(x or y) == not x and not y</w:t>
+          <w:smallCaps w:val="0"/>
+        </w:rPr>
+        <w:t>not(</w:t>
+      </w:r>
+      <w:proofErr w:type="gramEnd"/>
+      <w:r>
+        <w:rPr>
+          <w:rStyle w:val="VerbatimChar"/>
+          <w:smallCaps w:val="0"/>
+        </w:rPr>
+        <w:t>x or y) == not x and not y</w:t>
       </w:r>
     </w:p>
     <w:p>
       <w:pPr>
-        <w:pStyle w:val="BodyText"/>
-      </w:pPr>
+        <w:ind w:left="720"/>
+        <w:rPr>
+          <w:smallCaps/>
+        </w:rPr>
+      </w:pPr>
+      <w:proofErr w:type="gramStart"/>
       <w:r>
         <w:rPr>
           <w:rStyle w:val="VerbatimChar"/>
-        </w:rPr>
-        <w:t>not(x and y) == not x or not y</w:t>
+          <w:smallCaps w:val="0"/>
+        </w:rPr>
+        <w:t>not(</w:t>
+      </w:r>
+      <w:proofErr w:type="gramEnd"/>
+      <w:r>
+        <w:rPr>
+          <w:rStyle w:val="VerbatimChar"/>
+          <w:smallCaps w:val="0"/>
+        </w:rPr>
+        <w:t>x and y) == not x or not y</w:t>
       </w:r>
       <w:bookmarkEnd w:id="0"/>
       <w:bookmarkEnd w:id="8"/>
@@ -1056,7 +1032,7 @@
   <w:endnote w:type="separator" w:id="-1">
     <w:p>
       <w:pPr>
-        <w:spacing w:after="0"/>
+        <w:spacing w:after="0" w:line="240" w:lineRule="auto"/>
       </w:pPr>
       <w:r>
         <w:separator/>
@@ -1066,7 +1042,7 @@
   <w:endnote w:type="continuationSeparator" w:id="0">
     <w:p>
       <w:pPr>
-        <w:spacing w:after="0"/>
+        <w:spacing w:after="0" w:line="240" w:lineRule="auto"/>
       </w:pPr>
       <w:r>
         <w:continuationSeparator/>
@@ -1087,7 +1063,7 @@
         <w:noProof/>
       </w:rPr>
       <w:drawing>
-        <wp:inline distT="0" distB="0" distL="0" distR="0" wp14:anchorId="6A848C25" wp14:editId="7A015FFF">
+        <wp:inline distT="0" distB="0" distL="0" distR="0" wp14:anchorId="6D5BE2A7" wp14:editId="791304FE">
           <wp:extent cx="3104762" cy="390476"/>
           <wp:effectExtent l="0" t="0" r="635" b="0"/>
           <wp:docPr id="1" name="Picture 1"/>
@@ -1168,7 +1144,7 @@
   <w:abstractNum w:abstractNumId="0" w15:restartNumberingAfterBreak="0">
     <w:nsid w:val="EA454B4C"/>
     <w:multiLevelType w:val="multilevel"/>
-    <w:tmpl w:val="F8348AB0"/>
+    <w:tmpl w:val="43BCD9B4"/>
     <w:lvl w:ilvl="0">
       <w:start w:val="1"/>
       <w:numFmt w:val="decimal"/>
@@ -1252,9 +1228,9 @@
     </w:lvl>
   </w:abstractNum>
   <w:abstractNum w:abstractNumId="1" w15:restartNumberingAfterBreak="0">
-    <w:nsid w:val="2C1AE401"/>
+    <w:nsid w:val="1B8D3444"/>
     <w:multiLevelType w:val="multilevel"/>
-    <w:tmpl w:val="712E4C42"/>
+    <w:tmpl w:val="C5389362"/>
     <w:lvl w:ilvl="0">
       <w:numFmt w:val="bullet"/>
       <w:lvlText w:val=" "/>
@@ -1264,12 +1240,16 @@
       </w:pPr>
     </w:lvl>
     <w:lvl w:ilvl="1">
+      <w:start w:val="1"/>
       <w:numFmt w:val="bullet"/>
-      <w:lvlText w:val=" "/>
+      <w:lvlText w:val=""/>
       <w:lvlJc w:val="left"/>
       <w:pPr>
         <w:ind w:left="1440" w:hanging="480"/>
       </w:pPr>
+      <w:rPr>
+        <w:rFonts w:ascii="Symbol" w:hAnsi="Symbol" w:hint="default"/>
+      </w:rPr>
     </w:lvl>
     <w:lvl w:ilvl="2">
       <w:numFmt w:val="bullet"/>
@@ -1329,9 +1309,167 @@
     </w:lvl>
   </w:abstractNum>
   <w:abstractNum w:abstractNumId="2" w15:restartNumberingAfterBreak="0">
+    <w:nsid w:val="259D2996"/>
+    <w:multiLevelType w:val="multilevel"/>
+    <w:tmpl w:val="316A20E2"/>
+    <w:lvl w:ilvl="0">
+      <w:numFmt w:val="bullet"/>
+      <w:lvlText w:val=" "/>
+      <w:lvlJc w:val="left"/>
+      <w:pPr>
+        <w:ind w:left="720" w:hanging="480"/>
+      </w:pPr>
+    </w:lvl>
+    <w:lvl w:ilvl="1">
+      <w:start w:val="1"/>
+      <w:numFmt w:val="bullet"/>
+      <w:lvlText w:val=""/>
+      <w:lvlJc w:val="left"/>
+      <w:pPr>
+        <w:ind w:left="1440" w:hanging="480"/>
+      </w:pPr>
+      <w:rPr>
+        <w:rFonts w:ascii="Symbol" w:hAnsi="Symbol" w:hint="default"/>
+      </w:rPr>
+    </w:lvl>
+    <w:lvl w:ilvl="2">
+      <w:numFmt w:val="bullet"/>
+      <w:lvlText w:val=" "/>
+      <w:lvlJc w:val="left"/>
+      <w:pPr>
+        <w:ind w:left="2160" w:hanging="480"/>
+      </w:pPr>
+    </w:lvl>
+    <w:lvl w:ilvl="3">
+      <w:numFmt w:val="bullet"/>
+      <w:lvlText w:val=" "/>
+      <w:lvlJc w:val="left"/>
+      <w:pPr>
+        <w:ind w:left="2880" w:hanging="480"/>
+      </w:pPr>
+    </w:lvl>
+    <w:lvl w:ilvl="4">
+      <w:numFmt w:val="bullet"/>
+      <w:lvlText w:val=" "/>
+      <w:lvlJc w:val="left"/>
+      <w:pPr>
+        <w:ind w:left="3600" w:hanging="480"/>
+      </w:pPr>
+    </w:lvl>
+    <w:lvl w:ilvl="5">
+      <w:numFmt w:val="bullet"/>
+      <w:lvlText w:val=" "/>
+      <w:lvlJc w:val="left"/>
+      <w:pPr>
+        <w:ind w:left="4320" w:hanging="480"/>
+      </w:pPr>
+    </w:lvl>
+    <w:lvl w:ilvl="6">
+      <w:numFmt w:val="bullet"/>
+      <w:lvlText w:val=" "/>
+      <w:lvlJc w:val="left"/>
+      <w:pPr>
+        <w:ind w:left="5040" w:hanging="480"/>
+      </w:pPr>
+    </w:lvl>
+    <w:lvl w:ilvl="7">
+      <w:numFmt w:val="bullet"/>
+      <w:lvlText w:val=" "/>
+      <w:lvlJc w:val="left"/>
+      <w:pPr>
+        <w:ind w:left="5760" w:hanging="480"/>
+      </w:pPr>
+    </w:lvl>
+    <w:lvl w:ilvl="8">
+      <w:numFmt w:val="bullet"/>
+      <w:lvlText w:val=" "/>
+      <w:lvlJc w:val="left"/>
+      <w:pPr>
+        <w:ind w:left="6480" w:hanging="480"/>
+      </w:pPr>
+    </w:lvl>
+  </w:abstractNum>
+  <w:abstractNum w:abstractNumId="3" w15:restartNumberingAfterBreak="0">
+    <w:nsid w:val="2C1AE401"/>
+    <w:multiLevelType w:val="multilevel"/>
+    <w:tmpl w:val="39FAADF0"/>
+    <w:lvl w:ilvl="0">
+      <w:numFmt w:val="bullet"/>
+      <w:lvlText w:val=" "/>
+      <w:lvlJc w:val="left"/>
+      <w:pPr>
+        <w:ind w:left="720" w:hanging="480"/>
+      </w:pPr>
+    </w:lvl>
+    <w:lvl w:ilvl="1">
+      <w:numFmt w:val="bullet"/>
+      <w:lvlText w:val=" "/>
+      <w:lvlJc w:val="left"/>
+      <w:pPr>
+        <w:ind w:left="1440" w:hanging="480"/>
+      </w:pPr>
+    </w:lvl>
+    <w:lvl w:ilvl="2">
+      <w:numFmt w:val="bullet"/>
+      <w:lvlText w:val=" "/>
+      <w:lvlJc w:val="left"/>
+      <w:pPr>
+        <w:ind w:left="2160" w:hanging="480"/>
+      </w:pPr>
+    </w:lvl>
+    <w:lvl w:ilvl="3">
+      <w:numFmt w:val="bullet"/>
+      <w:lvlText w:val=" "/>
+      <w:lvlJc w:val="left"/>
+      <w:pPr>
+        <w:ind w:left="2880" w:hanging="480"/>
+      </w:pPr>
+    </w:lvl>
+    <w:lvl w:ilvl="4">
+      <w:numFmt w:val="bullet"/>
+      <w:lvlText w:val=" "/>
+      <w:lvlJc w:val="left"/>
+      <w:pPr>
+        <w:ind w:left="3600" w:hanging="480"/>
+      </w:pPr>
+    </w:lvl>
+    <w:lvl w:ilvl="5">
+      <w:numFmt w:val="bullet"/>
+      <w:lvlText w:val=" "/>
+      <w:lvlJc w:val="left"/>
+      <w:pPr>
+        <w:ind w:left="4320" w:hanging="480"/>
+      </w:pPr>
+    </w:lvl>
+    <w:lvl w:ilvl="6">
+      <w:numFmt w:val="bullet"/>
+      <w:lvlText w:val=" "/>
+      <w:lvlJc w:val="left"/>
+      <w:pPr>
+        <w:ind w:left="5040" w:hanging="480"/>
+      </w:pPr>
+    </w:lvl>
+    <w:lvl w:ilvl="7">
+      <w:numFmt w:val="bullet"/>
+      <w:lvlText w:val=" "/>
+      <w:lvlJc w:val="left"/>
+      <w:pPr>
+        <w:ind w:left="5760" w:hanging="480"/>
+      </w:pPr>
+    </w:lvl>
+    <w:lvl w:ilvl="8">
+      <w:numFmt w:val="bullet"/>
+      <w:lvlText w:val=" "/>
+      <w:lvlJc w:val="left"/>
+      <w:pPr>
+        <w:ind w:left="6480" w:hanging="480"/>
+      </w:pPr>
+    </w:lvl>
+  </w:abstractNum>
+  <w:abstractNum w:abstractNumId="4" w15:restartNumberingAfterBreak="0">
     <w:nsid w:val="71315DCA"/>
     <w:multiLevelType w:val="multilevel"/>
-    <w:tmpl w:val="29A4D6C2"/>
+    <w:tmpl w:val="5F3E2696"/>
     <w:lvl w:ilvl="0">
       <w:numFmt w:val="bullet"/>
       <w:lvlText w:val="•"/>
@@ -1406,7 +1544,7 @@
     </w:lvl>
   </w:abstractNum>
   <w:num w:numId="1">
-    <w:abstractNumId w:val="1"/>
+    <w:abstractNumId w:val="3"/>
   </w:num>
   <w:num w:numId="2">
     <w:abstractNumId w:val="0"/>
@@ -1439,10 +1577,16 @@
     </w:lvlOverride>
   </w:num>
   <w:num w:numId="3">
+    <w:abstractNumId w:val="4"/>
+  </w:num>
+  <w:num w:numId="4">
+    <w:abstractNumId w:val="4"/>
+  </w:num>
+  <w:num w:numId="5">
     <w:abstractNumId w:val="2"/>
   </w:num>
-  <w:num w:numId="4">
-    <w:abstractNumId w:val="2"/>
+  <w:num w:numId="6">
+    <w:abstractNumId w:val="1"/>
   </w:num>
 </w:numbering>
 </file>
@@ -1452,20 +1596,27 @@
   <w:docDefaults>
     <w:rPrDefault>
       <w:rPr>
-        <w:rFonts w:asciiTheme="minorHAnsi" w:eastAsiaTheme="minorHAnsi" w:hAnsiTheme="minorHAnsi" w:cstheme="minorBidi"/>
-        <w:sz w:val="24"/>
-        <w:szCs w:val="24"/>
+        <w:rFonts w:asciiTheme="minorHAnsi" w:eastAsiaTheme="minorEastAsia" w:hAnsiTheme="minorHAnsi" w:cstheme="minorBidi"/>
         <w:lang w:val="en-US" w:eastAsia="en-US" w:bidi="ar-SA"/>
       </w:rPr>
     </w:rPrDefault>
     <w:pPrDefault>
       <w:pPr>
-        <w:spacing w:after="200"/>
+        <w:spacing w:after="120" w:line="264" w:lineRule="auto"/>
       </w:pPr>
     </w:pPrDefault>
   </w:docDefaults>
   <w:latentStyles w:defLockedState="0" w:defUIPriority="0" w:defSemiHidden="0" w:defUnhideWhenUsed="0" w:defQFormat="0" w:count="376">
-    <w:lsdException w:name="heading 5" w:semiHidden="1" w:unhideWhenUsed="1"/>
+    <w:lsdException w:name="Normal" w:qFormat="1"/>
+    <w:lsdException w:name="heading 1" w:qFormat="1"/>
+    <w:lsdException w:name="heading 2" w:qFormat="1"/>
+    <w:lsdException w:name="heading 3" w:qFormat="1"/>
+    <w:lsdException w:name="heading 4" w:qFormat="1"/>
+    <w:lsdException w:name="heading 5" w:semiHidden="1" w:unhideWhenUsed="1" w:qFormat="1"/>
+    <w:lsdException w:name="heading 6" w:qFormat="1"/>
+    <w:lsdException w:name="heading 7" w:qFormat="1"/>
+    <w:lsdException w:name="heading 8" w:qFormat="1"/>
+    <w:lsdException w:name="heading 9" w:qFormat="1"/>
     <w:lsdException w:name="index 2" w:semiHidden="1" w:unhideWhenUsed="1"/>
     <w:lsdException w:name="index 3" w:semiHidden="1" w:unhideWhenUsed="1"/>
     <w:lsdException w:name="index 4" w:semiHidden="1" w:unhideWhenUsed="1"/>
@@ -1489,7 +1640,7 @@
     <w:lsdException w:name="header" w:semiHidden="1" w:unhideWhenUsed="1"/>
     <w:lsdException w:name="footer" w:semiHidden="1" w:unhideWhenUsed="1"/>
     <w:lsdException w:name="index heading" w:semiHidden="1" w:unhideWhenUsed="1"/>
-    <w:lsdException w:name="caption" w:semiHidden="1" w:unhideWhenUsed="1"/>
+    <w:lsdException w:name="caption" w:semiHidden="1" w:uiPriority="35" w:unhideWhenUsed="1" w:qFormat="1"/>
     <w:lsdException w:name="table of figures" w:semiHidden="1" w:unhideWhenUsed="1"/>
     <w:lsdException w:name="envelope address" w:semiHidden="1" w:unhideWhenUsed="1"/>
     <w:lsdException w:name="envelope return" w:semiHidden="1" w:unhideWhenUsed="1"/>
@@ -1514,6 +1665,7 @@
     <w:lsdException w:name="List Number 3" w:semiHidden="1" w:unhideWhenUsed="1"/>
     <w:lsdException w:name="List Number 4" w:semiHidden="1" w:unhideWhenUsed="1"/>
     <w:lsdException w:name="List Number 5" w:semiHidden="1" w:unhideWhenUsed="1"/>
+    <w:lsdException w:name="Title" w:uiPriority="10" w:qFormat="1"/>
     <w:lsdException w:name="Closing" w:semiHidden="1" w:unhideWhenUsed="1"/>
     <w:lsdException w:name="Signature" w:semiHidden="1" w:unhideWhenUsed="1"/>
     <w:lsdException w:name="Default Paragraph Font" w:semiHidden="1" w:unhideWhenUsed="1"/>
@@ -1525,6 +1677,7 @@
     <w:lsdException w:name="List Continue 4" w:semiHidden="1" w:unhideWhenUsed="1"/>
     <w:lsdException w:name="List Continue 5" w:semiHidden="1" w:unhideWhenUsed="1"/>
     <w:lsdException w:name="Message Header" w:semiHidden="1" w:unhideWhenUsed="1"/>
+    <w:lsdException w:name="Subtitle" w:uiPriority="11" w:qFormat="1"/>
     <w:lsdException w:name="Salutation" w:semiHidden="1" w:unhideWhenUsed="1"/>
     <w:lsdException w:name="Date" w:semiHidden="1" w:unhideWhenUsed="1"/>
     <w:lsdException w:name="Body Text First Indent" w:semiHidden="1" w:unhideWhenUsed="1"/>
@@ -1533,6 +1686,8 @@
     <w:lsdException w:name="Block Text" w:semiHidden="1" w:unhideWhenUsed="1"/>
     <w:lsdException w:name="Hyperlink" w:semiHidden="1" w:unhideWhenUsed="1"/>
     <w:lsdException w:name="FollowedHyperlink" w:semiHidden="1" w:unhideWhenUsed="1"/>
+    <w:lsdException w:name="Strong" w:uiPriority="22" w:qFormat="1"/>
+    <w:lsdException w:name="Emphasis" w:uiPriority="20" w:qFormat="1"/>
     <w:lsdException w:name="Document Map" w:semiHidden="1" w:unhideWhenUsed="1"/>
     <w:lsdException w:name="Plain Text" w:semiHidden="1" w:unhideWhenUsed="1"/>
     <w:lsdException w:name="E-mail Signature" w:semiHidden="1" w:unhideWhenUsed="1"/>
@@ -1600,15 +1755,9 @@
     <w:lsdException w:name="Balloon Text" w:semiHidden="1" w:unhideWhenUsed="1"/>
     <w:lsdException w:name="Table Theme" w:semiHidden="1" w:unhideWhenUsed="1"/>
     <w:lsdException w:name="Placeholder Text" w:semiHidden="1"/>
+    <w:lsdException w:name="No Spacing" w:uiPriority="1" w:qFormat="1"/>
     <w:lsdException w:name="Light Shading"/>
     <w:lsdException w:name="Light List"/>
-    <w:lsdException w:name="Light Grid"/>
-    <w:lsdException w:name="Medium Shading 1"/>
-    <w:lsdException w:name="Medium Shading 2"/>
-    <w:lsdException w:name="Medium List 1"/>
-    <w:lsdException w:name="Medium List 2"/>
-    <w:lsdException w:name="Medium Grid 1"/>
-    <w:lsdException w:name="Medium Grid 2"/>
     <w:lsdException w:name="Medium Grid 3"/>
     <w:lsdException w:name="Dark List"/>
     <w:lsdException w:name="Colorful Shading"/>
@@ -1621,6 +1770,9 @@
     <w:lsdException w:name="Medium Shading 2 Accent 1"/>
     <w:lsdException w:name="Medium List 1 Accent 1"/>
     <w:lsdException w:name="Revision" w:semiHidden="1"/>
+    <w:lsdException w:name="List Paragraph" w:uiPriority="34" w:qFormat="1"/>
+    <w:lsdException w:name="Quote" w:uiPriority="29" w:qFormat="1"/>
+    <w:lsdException w:name="Intense Quote" w:uiPriority="30" w:qFormat="1"/>
     <w:lsdException w:name="Medium List 2 Accent 1"/>
     <w:lsdException w:name="Medium Grid 1 Accent 1"/>
     <w:lsdException w:name="Medium Grid 2 Accent 1"/>
@@ -1699,8 +1851,13 @@
     <w:lsdException w:name="Colorful Shading Accent 6"/>
     <w:lsdException w:name="Colorful List Accent 6"/>
     <w:lsdException w:name="Colorful Grid Accent 6"/>
+    <w:lsdException w:name="Subtle Emphasis" w:uiPriority="19" w:qFormat="1"/>
+    <w:lsdException w:name="Intense Emphasis" w:uiPriority="21" w:qFormat="1"/>
+    <w:lsdException w:name="Subtle Reference" w:uiPriority="31" w:qFormat="1"/>
+    <w:lsdException w:name="Intense Reference" w:uiPriority="32" w:qFormat="1"/>
+    <w:lsdException w:name="Book Title" w:uiPriority="33" w:qFormat="1"/>
     <w:lsdException w:name="Bibliography" w:semiHidden="1" w:unhideWhenUsed="1"/>
-    <w:lsdException w:name="TOC Heading" w:semiHidden="1" w:unhideWhenUsed="1"/>
+    <w:lsdException w:name="TOC Heading" w:semiHidden="1" w:unhideWhenUsed="1" w:qFormat="1"/>
     <w:lsdException w:name="Grid Table 4" w:uiPriority="49"/>
     <w:lsdException w:name="Grid Table 5 Dark" w:uiPriority="50"/>
     <w:lsdException w:name="Grid Table 6 Colorful" w:uiPriority="51"/>
@@ -1805,24 +1962,25 @@
   <w:style w:type="paragraph" w:default="1" w:styleId="Normal">
     <w:name w:val="Normal"/>
     <w:qFormat/>
+    <w:rsid w:val="00ED2DEC"/>
   </w:style>
   <w:style w:type="paragraph" w:styleId="Heading1">
     <w:name w:val="heading 1"/>
     <w:basedOn w:val="Normal"/>
-    <w:next w:val="BodyText"/>
+    <w:next w:val="Normal"/>
+    <w:link w:val="Heading1Char"/>
     <w:uiPriority w:val="9"/>
     <w:qFormat/>
+    <w:rsid w:val="00ED2DEC"/>
     <w:pPr>
       <w:keepNext/>
       <w:keepLines/>
-      <w:spacing w:before="480" w:after="0"/>
+      <w:spacing w:before="320" w:after="0" w:line="240" w:lineRule="auto"/>
       <w:outlineLvl w:val="0"/>
     </w:pPr>
     <w:rPr>
       <w:rFonts w:asciiTheme="majorHAnsi" w:eastAsiaTheme="majorEastAsia" w:hAnsiTheme="majorHAnsi" w:cstheme="majorBidi"/>
-      <w:b/>
-      <w:bCs/>
-      <w:color w:val="008575" w:themeColor="accent1"/>
+      <w:color w:val="006357" w:themeColor="accent1" w:themeShade="BF"/>
       <w:sz w:val="32"/>
       <w:szCs w:val="32"/>
     </w:rPr>
@@ -1830,21 +1988,21 @@
   <w:style w:type="paragraph" w:styleId="Heading2">
     <w:name w:val="heading 2"/>
     <w:basedOn w:val="Normal"/>
-    <w:next w:val="BodyText"/>
+    <w:next w:val="Normal"/>
+    <w:link w:val="Heading2Char"/>
     <w:uiPriority w:val="9"/>
     <w:unhideWhenUsed/>
     <w:qFormat/>
+    <w:rsid w:val="00ED2DEC"/>
     <w:pPr>
       <w:keepNext/>
       <w:keepLines/>
-      <w:spacing w:before="200" w:after="0"/>
+      <w:spacing w:before="80" w:after="0" w:line="240" w:lineRule="auto"/>
       <w:outlineLvl w:val="1"/>
     </w:pPr>
     <w:rPr>
       <w:rFonts w:asciiTheme="majorHAnsi" w:eastAsiaTheme="majorEastAsia" w:hAnsiTheme="majorHAnsi" w:cstheme="majorBidi"/>
-      <w:b/>
-      <w:bCs/>
-      <w:color w:val="008575" w:themeColor="accent1"/>
+      <w:color w:val="404040" w:themeColor="text1" w:themeTint="BF"/>
       <w:sz w:val="28"/>
       <w:szCs w:val="28"/>
     </w:rPr>
@@ -1852,132 +2010,160 @@
   <w:style w:type="paragraph" w:styleId="Heading3">
     <w:name w:val="heading 3"/>
     <w:basedOn w:val="Normal"/>
-    <w:next w:val="BodyText"/>
+    <w:next w:val="Normal"/>
+    <w:link w:val="Heading3Char"/>
     <w:uiPriority w:val="9"/>
     <w:unhideWhenUsed/>
     <w:qFormat/>
+    <w:rsid w:val="00ED2DEC"/>
     <w:pPr>
       <w:keepNext/>
       <w:keepLines/>
-      <w:spacing w:before="200" w:after="0"/>
+      <w:spacing w:before="40" w:after="0" w:line="240" w:lineRule="auto"/>
       <w:outlineLvl w:val="2"/>
     </w:pPr>
     <w:rPr>
       <w:rFonts w:asciiTheme="majorHAnsi" w:eastAsiaTheme="majorEastAsia" w:hAnsiTheme="majorHAnsi" w:cstheme="majorBidi"/>
-      <w:b/>
-      <w:bCs/>
-      <w:color w:val="008575" w:themeColor="accent1"/>
+      <w:color w:val="274B47" w:themeColor="text2"/>
+      <w:sz w:val="24"/>
+      <w:szCs w:val="24"/>
     </w:rPr>
   </w:style>
   <w:style w:type="paragraph" w:styleId="Heading4">
     <w:name w:val="heading 4"/>
     <w:basedOn w:val="Normal"/>
-    <w:next w:val="BodyText"/>
+    <w:next w:val="Normal"/>
+    <w:link w:val="Heading4Char"/>
     <w:uiPriority w:val="9"/>
     <w:unhideWhenUsed/>
     <w:qFormat/>
+    <w:rsid w:val="00ED2DEC"/>
     <w:pPr>
       <w:keepNext/>
       <w:keepLines/>
-      <w:spacing w:before="200" w:after="0"/>
+      <w:spacing w:before="40" w:after="0"/>
       <w:outlineLvl w:val="3"/>
     </w:pPr>
     <w:rPr>
       <w:rFonts w:asciiTheme="majorHAnsi" w:eastAsiaTheme="majorEastAsia" w:hAnsiTheme="majorHAnsi" w:cstheme="majorBidi"/>
-      <w:bCs/>
-      <w:i/>
-      <w:color w:val="008575" w:themeColor="accent1"/>
+      <w:sz w:val="22"/>
+      <w:szCs w:val="22"/>
     </w:rPr>
   </w:style>
   <w:style w:type="paragraph" w:styleId="Heading5">
     <w:name w:val="heading 5"/>
     <w:basedOn w:val="Normal"/>
-    <w:next w:val="BodyText"/>
+    <w:next w:val="Normal"/>
+    <w:link w:val="Heading5Char"/>
     <w:uiPriority w:val="9"/>
     <w:unhideWhenUsed/>
     <w:qFormat/>
+    <w:rsid w:val="00ED2DEC"/>
     <w:pPr>
       <w:keepNext/>
       <w:keepLines/>
-      <w:spacing w:before="200" w:after="0"/>
+      <w:spacing w:before="40" w:after="0"/>
       <w:outlineLvl w:val="4"/>
     </w:pPr>
     <w:rPr>
       <w:rFonts w:asciiTheme="majorHAnsi" w:eastAsiaTheme="majorEastAsia" w:hAnsiTheme="majorHAnsi" w:cstheme="majorBidi"/>
-      <w:iCs/>
-      <w:color w:val="008575" w:themeColor="accent1"/>
+      <w:color w:val="274B47" w:themeColor="text2"/>
+      <w:sz w:val="22"/>
+      <w:szCs w:val="22"/>
     </w:rPr>
   </w:style>
   <w:style w:type="paragraph" w:styleId="Heading6">
     <w:name w:val="heading 6"/>
     <w:basedOn w:val="Normal"/>
-    <w:next w:val="BodyText"/>
+    <w:next w:val="Normal"/>
+    <w:link w:val="Heading6Char"/>
     <w:uiPriority w:val="9"/>
     <w:unhideWhenUsed/>
     <w:qFormat/>
+    <w:rsid w:val="00ED2DEC"/>
     <w:pPr>
       <w:keepNext/>
       <w:keepLines/>
-      <w:spacing w:before="200" w:after="0"/>
+      <w:spacing w:before="40" w:after="0"/>
       <w:outlineLvl w:val="5"/>
     </w:pPr>
     <w:rPr>
       <w:rFonts w:asciiTheme="majorHAnsi" w:eastAsiaTheme="majorEastAsia" w:hAnsiTheme="majorHAnsi" w:cstheme="majorBidi"/>
-      <w:color w:val="008575" w:themeColor="accent1"/>
+      <w:i/>
+      <w:iCs/>
+      <w:color w:val="274B47" w:themeColor="text2"/>
+      <w:sz w:val="21"/>
+      <w:szCs w:val="21"/>
     </w:rPr>
   </w:style>
   <w:style w:type="paragraph" w:styleId="Heading7">
     <w:name w:val="heading 7"/>
     <w:basedOn w:val="Normal"/>
-    <w:next w:val="BodyText"/>
+    <w:next w:val="Normal"/>
+    <w:link w:val="Heading7Char"/>
     <w:uiPriority w:val="9"/>
     <w:unhideWhenUsed/>
     <w:qFormat/>
+    <w:rsid w:val="00ED2DEC"/>
     <w:pPr>
       <w:keepNext/>
       <w:keepLines/>
-      <w:spacing w:before="200" w:after="0"/>
+      <w:spacing w:before="40" w:after="0"/>
       <w:outlineLvl w:val="6"/>
     </w:pPr>
     <w:rPr>
       <w:rFonts w:asciiTheme="majorHAnsi" w:eastAsiaTheme="majorEastAsia" w:hAnsiTheme="majorHAnsi" w:cstheme="majorBidi"/>
-      <w:color w:val="008575" w:themeColor="accent1"/>
+      <w:i/>
+      <w:iCs/>
+      <w:color w:val="00423A" w:themeColor="accent1" w:themeShade="80"/>
+      <w:sz w:val="21"/>
+      <w:szCs w:val="21"/>
     </w:rPr>
   </w:style>
   <w:style w:type="paragraph" w:styleId="Heading8">
     <w:name w:val="heading 8"/>
     <w:basedOn w:val="Normal"/>
-    <w:next w:val="BodyText"/>
+    <w:next w:val="Normal"/>
+    <w:link w:val="Heading8Char"/>
     <w:uiPriority w:val="9"/>
     <w:unhideWhenUsed/>
     <w:qFormat/>
+    <w:rsid w:val="00ED2DEC"/>
     <w:pPr>
       <w:keepNext/>
       <w:keepLines/>
-      <w:spacing w:before="200" w:after="0"/>
+      <w:spacing w:before="40" w:after="0"/>
       <w:outlineLvl w:val="7"/>
     </w:pPr>
     <w:rPr>
       <w:rFonts w:asciiTheme="majorHAnsi" w:eastAsiaTheme="majorEastAsia" w:hAnsiTheme="majorHAnsi" w:cstheme="majorBidi"/>
-      <w:color w:val="008575" w:themeColor="accent1"/>
+      <w:b/>
+      <w:bCs/>
+      <w:color w:val="274B47" w:themeColor="text2"/>
     </w:rPr>
   </w:style>
   <w:style w:type="paragraph" w:styleId="Heading9">
     <w:name w:val="heading 9"/>
     <w:basedOn w:val="Normal"/>
-    <w:next w:val="BodyText"/>
+    <w:next w:val="Normal"/>
+    <w:link w:val="Heading9Char"/>
     <w:uiPriority w:val="9"/>
     <w:unhideWhenUsed/>
     <w:qFormat/>
+    <w:rsid w:val="00ED2DEC"/>
     <w:pPr>
       <w:keepNext/>
       <w:keepLines/>
-      <w:spacing w:before="200" w:after="0"/>
+      <w:spacing w:before="40" w:after="0"/>
       <w:outlineLvl w:val="8"/>
     </w:pPr>
     <w:rPr>
       <w:rFonts w:asciiTheme="majorHAnsi" w:eastAsiaTheme="majorEastAsia" w:hAnsiTheme="majorHAnsi" w:cstheme="majorBidi"/>
-      <w:color w:val="008575" w:themeColor="accent1"/>
+      <w:b/>
+      <w:bCs/>
+      <w:i/>
+      <w:iCs/>
+      <w:color w:val="274B47" w:themeColor="text2"/>
     </w:rPr>
   </w:style>
   <w:style w:type="character" w:default="1" w:styleId="DefaultParagraphFont">
@@ -2010,7 +2196,6 @@
   <w:style w:type="paragraph" w:styleId="BodyText">
     <w:name w:val="Body Text"/>
     <w:basedOn w:val="Normal"/>
-    <w:qFormat/>
     <w:pPr>
       <w:spacing w:before="180" w:after="180"/>
     </w:pPr>
@@ -2019,12 +2204,10 @@
     <w:name w:val="First Paragraph"/>
     <w:basedOn w:val="BodyText"/>
     <w:next w:val="BodyText"/>
-    <w:qFormat/>
   </w:style>
   <w:style w:type="paragraph" w:customStyle="1" w:styleId="Compact">
     <w:name w:val="Compact"/>
     <w:basedOn w:val="BodyText"/>
-    <w:qFormat/>
     <w:pPr>
       <w:spacing w:before="36" w:after="36"/>
     </w:pPr>
@@ -2032,40 +2215,46 @@
   <w:style w:type="paragraph" w:styleId="Title">
     <w:name w:val="Title"/>
     <w:basedOn w:val="Normal"/>
-    <w:next w:val="BodyText"/>
+    <w:next w:val="Normal"/>
+    <w:link w:val="TitleChar"/>
+    <w:uiPriority w:val="10"/>
     <w:qFormat/>
+    <w:rsid w:val="00ED2DEC"/>
     <w:pPr>
-      <w:keepNext/>
-      <w:keepLines/>
-      <w:spacing w:before="480" w:after="240"/>
-      <w:jc w:val="center"/>
+      <w:spacing w:after="0" w:line="240" w:lineRule="auto"/>
+      <w:contextualSpacing/>
     </w:pPr>
     <w:rPr>
       <w:rFonts w:asciiTheme="majorHAnsi" w:eastAsiaTheme="majorEastAsia" w:hAnsiTheme="majorHAnsi" w:cstheme="majorBidi"/>
-      <w:b/>
-      <w:bCs/>
-      <w:color w:val="005E52" w:themeColor="accent1" w:themeShade="B5"/>
-      <w:sz w:val="36"/>
-      <w:szCs w:val="36"/>
+      <w:color w:val="008575" w:themeColor="accent1"/>
+      <w:spacing w:val="-10"/>
+      <w:sz w:val="56"/>
+      <w:szCs w:val="56"/>
     </w:rPr>
   </w:style>
   <w:style w:type="paragraph" w:styleId="Subtitle">
     <w:name w:val="Subtitle"/>
-    <w:basedOn w:val="Title"/>
-    <w:next w:val="BodyText"/>
+    <w:basedOn w:val="Normal"/>
+    <w:next w:val="Normal"/>
+    <w:link w:val="SubtitleChar"/>
+    <w:uiPriority w:val="11"/>
     <w:qFormat/>
+    <w:rsid w:val="00ED2DEC"/>
     <w:pPr>
-      <w:spacing w:before="240"/>
+      <w:numPr>
+        <w:ilvl w:val="1"/>
+      </w:numPr>
+      <w:spacing w:line="240" w:lineRule="auto"/>
     </w:pPr>
     <w:rPr>
-      <w:sz w:val="30"/>
-      <w:szCs w:val="30"/>
+      <w:rFonts w:asciiTheme="majorHAnsi" w:eastAsiaTheme="majorEastAsia" w:hAnsiTheme="majorHAnsi" w:cstheme="majorBidi"/>
+      <w:sz w:val="24"/>
+      <w:szCs w:val="24"/>
     </w:rPr>
   </w:style>
   <w:style w:type="paragraph" w:customStyle="1" w:styleId="Author">
     <w:name w:val="Author"/>
     <w:next w:val="BodyText"/>
-    <w:qFormat/>
     <w:pPr>
       <w:keepNext/>
       <w:keepLines/>
@@ -2075,7 +2264,6 @@
   <w:style w:type="paragraph" w:styleId="Date">
     <w:name w:val="Date"/>
     <w:next w:val="BodyText"/>
-    <w:qFormat/>
     <w:pPr>
       <w:keepNext/>
       <w:keepLines/>
@@ -2086,21 +2274,15 @@
     <w:name w:val="Abstract"/>
     <w:basedOn w:val="Normal"/>
     <w:next w:val="BodyText"/>
-    <w:qFormat/>
     <w:pPr>
       <w:keepNext/>
       <w:keepLines/>
       <w:spacing w:before="300" w:after="300"/>
     </w:pPr>
-    <w:rPr>
-      <w:sz w:val="20"/>
-      <w:szCs w:val="20"/>
-    </w:rPr>
   </w:style>
   <w:style w:type="paragraph" w:styleId="Bibliography">
     <w:name w:val="Bibliography"/>
     <w:basedOn w:val="Normal"/>
-    <w:qFormat/>
   </w:style>
   <w:style w:type="paragraph" w:styleId="BlockText">
     <w:name w:val="Block Text"/>
@@ -2108,7 +2290,6 @@
     <w:next w:val="BodyText"/>
     <w:uiPriority w:val="9"/>
     <w:unhideWhenUsed/>
-    <w:qFormat/>
     <w:pPr>
       <w:spacing w:before="100" w:after="100"/>
       <w:ind w:left="480" w:right="480"/>
@@ -2119,7 +2300,6 @@
     <w:basedOn w:val="Normal"/>
     <w:uiPriority w:val="9"/>
     <w:unhideWhenUsed/>
-    <w:qFormat/>
   </w:style>
   <w:style w:type="table" w:customStyle="1" w:styleId="Table">
     <w:name w:val="Table"/>
@@ -2170,12 +2350,21 @@
   <w:style w:type="paragraph" w:styleId="Caption">
     <w:name w:val="caption"/>
     <w:basedOn w:val="Normal"/>
+    <w:next w:val="Normal"/>
     <w:link w:val="CaptionChar"/>
+    <w:uiPriority w:val="35"/>
+    <w:unhideWhenUsed/>
+    <w:qFormat/>
+    <w:rsid w:val="00ED2DEC"/>
     <w:pPr>
-      <w:spacing w:after="120"/>
+      <w:spacing w:line="240" w:lineRule="auto"/>
     </w:pPr>
     <w:rPr>
-      <w:i/>
+      <w:b/>
+      <w:bCs/>
+      <w:smallCaps/>
+      <w:color w:val="595959" w:themeColor="text1" w:themeTint="A6"/>
+      <w:spacing w:val="6"/>
     </w:rPr>
   </w:style>
   <w:style w:type="paragraph" w:customStyle="1" w:styleId="TableCaption">
@@ -2204,6 +2393,14 @@
     <w:name w:val="Caption Char"/>
     <w:basedOn w:val="DefaultParagraphFont"/>
     <w:link w:val="Caption"/>
+    <w:uiPriority w:val="35"/>
+    <w:rPr>
+      <w:b/>
+      <w:bCs/>
+      <w:smallCaps/>
+      <w:color w:val="595959" w:themeColor="text1" w:themeTint="A6"/>
+      <w:spacing w:val="6"/>
+    </w:rPr>
   </w:style>
   <w:style w:type="character" w:customStyle="1" w:styleId="VerbatimChar">
     <w:name w:val="Verbatim Char"/>
@@ -2211,17 +2408,34 @@
     <w:link w:val="SourceCode"/>
     <w:rPr>
       <w:rFonts w:ascii="Consolas" w:hAnsi="Consolas"/>
+      <w:b/>
+      <w:bCs/>
+      <w:smallCaps/>
+      <w:color w:val="595959" w:themeColor="text1" w:themeTint="A6"/>
+      <w:spacing w:val="6"/>
       <w:sz w:val="22"/>
     </w:rPr>
   </w:style>
   <w:style w:type="character" w:customStyle="1" w:styleId="SectionNumber">
     <w:name w:val="Section Number"/>
     <w:basedOn w:val="CaptionChar"/>
+    <w:rPr>
+      <w:b/>
+      <w:bCs/>
+      <w:smallCaps/>
+      <w:color w:val="595959" w:themeColor="text1" w:themeTint="A6"/>
+      <w:spacing w:val="6"/>
+    </w:rPr>
   </w:style>
   <w:style w:type="character" w:styleId="FootnoteReference">
     <w:name w:val="footnote reference"/>
     <w:basedOn w:val="CaptionChar"/>
     <w:rPr>
+      <w:b/>
+      <w:bCs/>
+      <w:smallCaps/>
+      <w:color w:val="595959" w:themeColor="text1" w:themeTint="A6"/>
+      <w:spacing w:val="6"/>
       <w:vertAlign w:val="superscript"/>
     </w:rPr>
   </w:style>
@@ -2229,25 +2443,24 @@
     <w:name w:val="Hyperlink"/>
     <w:basedOn w:val="CaptionChar"/>
     <w:rPr>
+      <w:b/>
+      <w:bCs/>
+      <w:smallCaps/>
       <w:color w:val="008575" w:themeColor="accent1"/>
+      <w:spacing w:val="6"/>
     </w:rPr>
   </w:style>
   <w:style w:type="paragraph" w:styleId="TOCHeading">
     <w:name w:val="TOC Heading"/>
     <w:basedOn w:val="Heading1"/>
-    <w:next w:val="BodyText"/>
+    <w:next w:val="Normal"/>
     <w:uiPriority w:val="39"/>
     <w:unhideWhenUsed/>
     <w:qFormat/>
+    <w:rsid w:val="00ED2DEC"/>
     <w:pPr>
-      <w:spacing w:before="240" w:line="259" w:lineRule="auto"/>
       <w:outlineLvl w:val="9"/>
     </w:pPr>
-    <w:rPr>
-      <w:b w:val="0"/>
-      <w:bCs w:val="0"/>
-      <w:color w:val="006357" w:themeColor="accent1" w:themeShade="BF"/>
-    </w:rPr>
   </w:style>
   <w:style w:type="paragraph" w:customStyle="1" w:styleId="SourceCode">
     <w:name w:val="Source Code"/>
@@ -2262,8 +2475,11 @@
     <w:basedOn w:val="VerbatimChar"/>
     <w:rPr>
       <w:rFonts w:ascii="Consolas" w:hAnsi="Consolas"/>
-      <w:b/>
+      <w:b w:val="0"/>
+      <w:bCs/>
+      <w:smallCaps/>
       <w:color w:val="007020"/>
+      <w:spacing w:val="6"/>
       <w:sz w:val="22"/>
     </w:rPr>
   </w:style>
@@ -2272,7 +2488,11 @@
     <w:basedOn w:val="VerbatimChar"/>
     <w:rPr>
       <w:rFonts w:ascii="Consolas" w:hAnsi="Consolas"/>
+      <w:b/>
+      <w:bCs/>
+      <w:smallCaps/>
       <w:color w:val="902000"/>
+      <w:spacing w:val="6"/>
       <w:sz w:val="22"/>
     </w:rPr>
   </w:style>
@@ -2281,7 +2501,11 @@
     <w:basedOn w:val="VerbatimChar"/>
     <w:rPr>
       <w:rFonts w:ascii="Consolas" w:hAnsi="Consolas"/>
+      <w:b/>
+      <w:bCs/>
+      <w:smallCaps/>
       <w:color w:val="40A070"/>
+      <w:spacing w:val="6"/>
       <w:sz w:val="22"/>
     </w:rPr>
   </w:style>
@@ -2290,7 +2514,11 @@
     <w:basedOn w:val="VerbatimChar"/>
     <w:rPr>
       <w:rFonts w:ascii="Consolas" w:hAnsi="Consolas"/>
+      <w:b/>
+      <w:bCs/>
+      <w:smallCaps/>
       <w:color w:val="40A070"/>
+      <w:spacing w:val="6"/>
       <w:sz w:val="22"/>
     </w:rPr>
   </w:style>
@@ -2299,7 +2527,11 @@
     <w:basedOn w:val="VerbatimChar"/>
     <w:rPr>
       <w:rFonts w:ascii="Consolas" w:hAnsi="Consolas"/>
+      <w:b/>
+      <w:bCs/>
+      <w:smallCaps/>
       <w:color w:val="40A070"/>
+      <w:spacing w:val="6"/>
       <w:sz w:val="22"/>
     </w:rPr>
   </w:style>
@@ -2308,7 +2540,11 @@
     <w:basedOn w:val="VerbatimChar"/>
     <w:rPr>
       <w:rFonts w:ascii="Consolas" w:hAnsi="Consolas"/>
+      <w:b/>
+      <w:bCs/>
+      <w:smallCaps/>
       <w:color w:val="880000"/>
+      <w:spacing w:val="6"/>
       <w:sz w:val="22"/>
     </w:rPr>
   </w:style>
@@ -2317,7 +2553,11 @@
     <w:basedOn w:val="VerbatimChar"/>
     <w:rPr>
       <w:rFonts w:ascii="Consolas" w:hAnsi="Consolas"/>
+      <w:b/>
+      <w:bCs/>
+      <w:smallCaps/>
       <w:color w:val="4070A0"/>
+      <w:spacing w:val="6"/>
       <w:sz w:val="22"/>
     </w:rPr>
   </w:style>
@@ -2326,7 +2566,11 @@
     <w:basedOn w:val="VerbatimChar"/>
     <w:rPr>
       <w:rFonts w:ascii="Consolas" w:hAnsi="Consolas"/>
+      <w:b/>
+      <w:bCs/>
+      <w:smallCaps/>
       <w:color w:val="4070A0"/>
+      <w:spacing w:val="6"/>
       <w:sz w:val="22"/>
     </w:rPr>
   </w:style>
@@ -2335,7 +2579,11 @@
     <w:basedOn w:val="VerbatimChar"/>
     <w:rPr>
       <w:rFonts w:ascii="Consolas" w:hAnsi="Consolas"/>
+      <w:b/>
+      <w:bCs/>
+      <w:smallCaps/>
       <w:color w:val="4070A0"/>
+      <w:spacing w:val="6"/>
       <w:sz w:val="22"/>
     </w:rPr>
   </w:style>
@@ -2344,7 +2592,11 @@
     <w:basedOn w:val="VerbatimChar"/>
     <w:rPr>
       <w:rFonts w:ascii="Consolas" w:hAnsi="Consolas"/>
+      <w:b/>
+      <w:bCs/>
+      <w:smallCaps/>
       <w:color w:val="4070A0"/>
+      <w:spacing w:val="6"/>
       <w:sz w:val="22"/>
     </w:rPr>
   </w:style>
@@ -2353,7 +2605,11 @@
     <w:basedOn w:val="VerbatimChar"/>
     <w:rPr>
       <w:rFonts w:ascii="Consolas" w:hAnsi="Consolas"/>
+      <w:b/>
+      <w:bCs/>
+      <w:smallCaps/>
       <w:color w:val="BB6688"/>
+      <w:spacing w:val="6"/>
       <w:sz w:val="22"/>
     </w:rPr>
   </w:style>
@@ -2362,6 +2618,11 @@
     <w:basedOn w:val="VerbatimChar"/>
     <w:rPr>
       <w:rFonts w:ascii="Consolas" w:hAnsi="Consolas"/>
+      <w:b/>
+      <w:bCs/>
+      <w:smallCaps/>
+      <w:color w:val="595959" w:themeColor="text1" w:themeTint="A6"/>
+      <w:spacing w:val="6"/>
       <w:sz w:val="22"/>
     </w:rPr>
   </w:style>
@@ -2370,8 +2631,12 @@
     <w:basedOn w:val="VerbatimChar"/>
     <w:rPr>
       <w:rFonts w:ascii="Consolas" w:hAnsi="Consolas"/>
+      <w:b/>
+      <w:bCs/>
       <w:i/>
+      <w:smallCaps/>
       <w:color w:val="60A0B0"/>
+      <w:spacing w:val="6"/>
       <w:sz w:val="22"/>
     </w:rPr>
   </w:style>
@@ -2380,8 +2645,12 @@
     <w:basedOn w:val="VerbatimChar"/>
     <w:rPr>
       <w:rFonts w:ascii="Consolas" w:hAnsi="Consolas"/>
+      <w:b/>
+      <w:bCs/>
       <w:i/>
+      <w:smallCaps/>
       <w:color w:val="BA2121"/>
+      <w:spacing w:val="6"/>
       <w:sz w:val="22"/>
     </w:rPr>
   </w:style>
@@ -2390,9 +2659,12 @@
     <w:basedOn w:val="VerbatimChar"/>
     <w:rPr>
       <w:rFonts w:ascii="Consolas" w:hAnsi="Consolas"/>
-      <w:b/>
+      <w:b w:val="0"/>
+      <w:bCs/>
       <w:i/>
+      <w:smallCaps/>
       <w:color w:val="60A0B0"/>
+      <w:spacing w:val="6"/>
       <w:sz w:val="22"/>
     </w:rPr>
   </w:style>
@@ -2401,9 +2673,12 @@
     <w:basedOn w:val="VerbatimChar"/>
     <w:rPr>
       <w:rFonts w:ascii="Consolas" w:hAnsi="Consolas"/>
-      <w:b/>
+      <w:b w:val="0"/>
+      <w:bCs/>
       <w:i/>
+      <w:smallCaps/>
       <w:color w:val="60A0B0"/>
+      <w:spacing w:val="6"/>
       <w:sz w:val="22"/>
     </w:rPr>
   </w:style>
@@ -2412,7 +2687,11 @@
     <w:basedOn w:val="VerbatimChar"/>
     <w:rPr>
       <w:rFonts w:ascii="Consolas" w:hAnsi="Consolas"/>
+      <w:b/>
+      <w:bCs/>
+      <w:smallCaps/>
       <w:color w:val="007020"/>
+      <w:spacing w:val="6"/>
       <w:sz w:val="22"/>
     </w:rPr>
   </w:style>
@@ -2421,7 +2700,11 @@
     <w:basedOn w:val="VerbatimChar"/>
     <w:rPr>
       <w:rFonts w:ascii="Consolas" w:hAnsi="Consolas"/>
+      <w:b/>
+      <w:bCs/>
+      <w:smallCaps/>
       <w:color w:val="06287E"/>
+      <w:spacing w:val="6"/>
       <w:sz w:val="22"/>
     </w:rPr>
   </w:style>
@@ -2430,7 +2713,11 @@
     <w:basedOn w:val="VerbatimChar"/>
     <w:rPr>
       <w:rFonts w:ascii="Consolas" w:hAnsi="Consolas"/>
+      <w:b/>
+      <w:bCs/>
+      <w:smallCaps/>
       <w:color w:val="19177C"/>
+      <w:spacing w:val="6"/>
       <w:sz w:val="22"/>
     </w:rPr>
   </w:style>
@@ -2439,8 +2726,11 @@
     <w:basedOn w:val="VerbatimChar"/>
     <w:rPr>
       <w:rFonts w:ascii="Consolas" w:hAnsi="Consolas"/>
-      <w:b/>
+      <w:b w:val="0"/>
+      <w:bCs/>
+      <w:smallCaps/>
       <w:color w:val="007020"/>
+      <w:spacing w:val="6"/>
       <w:sz w:val="22"/>
     </w:rPr>
   </w:style>
@@ -2449,7 +2739,11 @@
     <w:basedOn w:val="VerbatimChar"/>
     <w:rPr>
       <w:rFonts w:ascii="Consolas" w:hAnsi="Consolas"/>
+      <w:b/>
+      <w:bCs/>
+      <w:smallCaps/>
       <w:color w:val="666666"/>
+      <w:spacing w:val="6"/>
       <w:sz w:val="22"/>
     </w:rPr>
   </w:style>
@@ -2458,6 +2752,11 @@
     <w:basedOn w:val="VerbatimChar"/>
     <w:rPr>
       <w:rFonts w:ascii="Consolas" w:hAnsi="Consolas"/>
+      <w:b/>
+      <w:bCs/>
+      <w:smallCaps/>
+      <w:color w:val="595959" w:themeColor="text1" w:themeTint="A6"/>
+      <w:spacing w:val="6"/>
       <w:sz w:val="22"/>
     </w:rPr>
   </w:style>
@@ -2466,6 +2765,11 @@
     <w:basedOn w:val="VerbatimChar"/>
     <w:rPr>
       <w:rFonts w:ascii="Consolas" w:hAnsi="Consolas"/>
+      <w:b/>
+      <w:bCs/>
+      <w:smallCaps/>
+      <w:color w:val="595959" w:themeColor="text1" w:themeTint="A6"/>
+      <w:spacing w:val="6"/>
       <w:sz w:val="22"/>
     </w:rPr>
   </w:style>
@@ -2474,7 +2778,11 @@
     <w:basedOn w:val="VerbatimChar"/>
     <w:rPr>
       <w:rFonts w:ascii="Consolas" w:hAnsi="Consolas"/>
+      <w:b/>
+      <w:bCs/>
+      <w:smallCaps/>
       <w:color w:val="BC7A00"/>
+      <w:spacing w:val="6"/>
       <w:sz w:val="22"/>
     </w:rPr>
   </w:style>
@@ -2483,7 +2791,11 @@
     <w:basedOn w:val="VerbatimChar"/>
     <w:rPr>
       <w:rFonts w:ascii="Consolas" w:hAnsi="Consolas"/>
+      <w:b/>
+      <w:bCs/>
+      <w:smallCaps/>
       <w:color w:val="7D9029"/>
+      <w:spacing w:val="6"/>
       <w:sz w:val="22"/>
     </w:rPr>
   </w:style>
@@ -2492,6 +2804,11 @@
     <w:basedOn w:val="VerbatimChar"/>
     <w:rPr>
       <w:rFonts w:ascii="Consolas" w:hAnsi="Consolas"/>
+      <w:b/>
+      <w:bCs/>
+      <w:smallCaps/>
+      <w:color w:val="595959" w:themeColor="text1" w:themeTint="A6"/>
+      <w:spacing w:val="6"/>
       <w:sz w:val="22"/>
     </w:rPr>
   </w:style>
@@ -2500,9 +2817,12 @@
     <w:basedOn w:val="VerbatimChar"/>
     <w:rPr>
       <w:rFonts w:ascii="Consolas" w:hAnsi="Consolas"/>
-      <w:b/>
+      <w:b w:val="0"/>
+      <w:bCs/>
       <w:i/>
+      <w:smallCaps/>
       <w:color w:val="60A0B0"/>
+      <w:spacing w:val="6"/>
       <w:sz w:val="22"/>
     </w:rPr>
   </w:style>
@@ -2511,9 +2831,12 @@
     <w:basedOn w:val="VerbatimChar"/>
     <w:rPr>
       <w:rFonts w:ascii="Consolas" w:hAnsi="Consolas"/>
-      <w:b/>
+      <w:b w:val="0"/>
+      <w:bCs/>
       <w:i/>
+      <w:smallCaps/>
       <w:color w:val="60A0B0"/>
+      <w:spacing w:val="6"/>
       <w:sz w:val="22"/>
     </w:rPr>
   </w:style>
@@ -2522,8 +2845,11 @@
     <w:basedOn w:val="VerbatimChar"/>
     <w:rPr>
       <w:rFonts w:ascii="Consolas" w:hAnsi="Consolas"/>
-      <w:b/>
+      <w:b w:val="0"/>
+      <w:bCs/>
+      <w:smallCaps/>
       <w:color w:val="FF0000"/>
+      <w:spacing w:val="6"/>
       <w:sz w:val="22"/>
     </w:rPr>
   </w:style>
@@ -2532,8 +2858,11 @@
     <w:basedOn w:val="VerbatimChar"/>
     <w:rPr>
       <w:rFonts w:ascii="Consolas" w:hAnsi="Consolas"/>
-      <w:b/>
+      <w:b w:val="0"/>
+      <w:bCs/>
+      <w:smallCaps/>
       <w:color w:val="FF0000"/>
+      <w:spacing w:val="6"/>
       <w:sz w:val="22"/>
     </w:rPr>
   </w:style>
@@ -2542,7 +2871,319 @@
     <w:basedOn w:val="VerbatimChar"/>
     <w:rPr>
       <w:rFonts w:ascii="Consolas" w:hAnsi="Consolas"/>
+      <w:b/>
+      <w:bCs/>
+      <w:smallCaps/>
+      <w:color w:val="595959" w:themeColor="text1" w:themeTint="A6"/>
+      <w:spacing w:val="6"/>
       <w:sz w:val="22"/>
+    </w:rPr>
+  </w:style>
+  <w:style w:type="character" w:customStyle="1" w:styleId="Heading1Char">
+    <w:name w:val="Heading 1 Char"/>
+    <w:basedOn w:val="DefaultParagraphFont"/>
+    <w:link w:val="Heading1"/>
+    <w:uiPriority w:val="9"/>
+    <w:rsid w:val="00ED2DEC"/>
+    <w:rPr>
+      <w:rFonts w:asciiTheme="majorHAnsi" w:eastAsiaTheme="majorEastAsia" w:hAnsiTheme="majorHAnsi" w:cstheme="majorBidi"/>
+      <w:color w:val="006357" w:themeColor="accent1" w:themeShade="BF"/>
+      <w:sz w:val="32"/>
+      <w:szCs w:val="32"/>
+    </w:rPr>
+  </w:style>
+  <w:style w:type="character" w:customStyle="1" w:styleId="Heading2Char">
+    <w:name w:val="Heading 2 Char"/>
+    <w:basedOn w:val="DefaultParagraphFont"/>
+    <w:link w:val="Heading2"/>
+    <w:uiPriority w:val="9"/>
+    <w:rsid w:val="00ED2DEC"/>
+    <w:rPr>
+      <w:rFonts w:asciiTheme="majorHAnsi" w:eastAsiaTheme="majorEastAsia" w:hAnsiTheme="majorHAnsi" w:cstheme="majorBidi"/>
+      <w:color w:val="404040" w:themeColor="text1" w:themeTint="BF"/>
+      <w:sz w:val="28"/>
+      <w:szCs w:val="28"/>
+    </w:rPr>
+  </w:style>
+  <w:style w:type="character" w:customStyle="1" w:styleId="Heading3Char">
+    <w:name w:val="Heading 3 Char"/>
+    <w:basedOn w:val="DefaultParagraphFont"/>
+    <w:link w:val="Heading3"/>
+    <w:uiPriority w:val="9"/>
+    <w:rsid w:val="00ED2DEC"/>
+    <w:rPr>
+      <w:rFonts w:asciiTheme="majorHAnsi" w:eastAsiaTheme="majorEastAsia" w:hAnsiTheme="majorHAnsi" w:cstheme="majorBidi"/>
+      <w:color w:val="274B47" w:themeColor="text2"/>
+      <w:sz w:val="24"/>
+      <w:szCs w:val="24"/>
+    </w:rPr>
+  </w:style>
+  <w:style w:type="character" w:customStyle="1" w:styleId="Heading4Char">
+    <w:name w:val="Heading 4 Char"/>
+    <w:basedOn w:val="DefaultParagraphFont"/>
+    <w:link w:val="Heading4"/>
+    <w:uiPriority w:val="9"/>
+    <w:rsid w:val="00ED2DEC"/>
+    <w:rPr>
+      <w:rFonts w:asciiTheme="majorHAnsi" w:eastAsiaTheme="majorEastAsia" w:hAnsiTheme="majorHAnsi" w:cstheme="majorBidi"/>
+      <w:sz w:val="22"/>
+      <w:szCs w:val="22"/>
+    </w:rPr>
+  </w:style>
+  <w:style w:type="character" w:customStyle="1" w:styleId="Heading5Char">
+    <w:name w:val="Heading 5 Char"/>
+    <w:basedOn w:val="DefaultParagraphFont"/>
+    <w:link w:val="Heading5"/>
+    <w:uiPriority w:val="9"/>
+    <w:rsid w:val="00ED2DEC"/>
+    <w:rPr>
+      <w:rFonts w:asciiTheme="majorHAnsi" w:eastAsiaTheme="majorEastAsia" w:hAnsiTheme="majorHAnsi" w:cstheme="majorBidi"/>
+      <w:color w:val="274B47" w:themeColor="text2"/>
+      <w:sz w:val="22"/>
+      <w:szCs w:val="22"/>
+    </w:rPr>
+  </w:style>
+  <w:style w:type="character" w:customStyle="1" w:styleId="Heading6Char">
+    <w:name w:val="Heading 6 Char"/>
+    <w:basedOn w:val="DefaultParagraphFont"/>
+    <w:link w:val="Heading6"/>
+    <w:uiPriority w:val="9"/>
+    <w:rsid w:val="00ED2DEC"/>
+    <w:rPr>
+      <w:rFonts w:asciiTheme="majorHAnsi" w:eastAsiaTheme="majorEastAsia" w:hAnsiTheme="majorHAnsi" w:cstheme="majorBidi"/>
+      <w:i/>
+      <w:iCs/>
+      <w:color w:val="274B47" w:themeColor="text2"/>
+      <w:sz w:val="21"/>
+      <w:szCs w:val="21"/>
+    </w:rPr>
+  </w:style>
+  <w:style w:type="character" w:customStyle="1" w:styleId="Heading7Char">
+    <w:name w:val="Heading 7 Char"/>
+    <w:basedOn w:val="DefaultParagraphFont"/>
+    <w:link w:val="Heading7"/>
+    <w:uiPriority w:val="9"/>
+    <w:rsid w:val="00ED2DEC"/>
+    <w:rPr>
+      <w:rFonts w:asciiTheme="majorHAnsi" w:eastAsiaTheme="majorEastAsia" w:hAnsiTheme="majorHAnsi" w:cstheme="majorBidi"/>
+      <w:i/>
+      <w:iCs/>
+      <w:color w:val="00423A" w:themeColor="accent1" w:themeShade="80"/>
+      <w:sz w:val="21"/>
+      <w:szCs w:val="21"/>
+    </w:rPr>
+  </w:style>
+  <w:style w:type="character" w:customStyle="1" w:styleId="Heading8Char">
+    <w:name w:val="Heading 8 Char"/>
+    <w:basedOn w:val="DefaultParagraphFont"/>
+    <w:link w:val="Heading8"/>
+    <w:uiPriority w:val="9"/>
+    <w:rsid w:val="00ED2DEC"/>
+    <w:rPr>
+      <w:rFonts w:asciiTheme="majorHAnsi" w:eastAsiaTheme="majorEastAsia" w:hAnsiTheme="majorHAnsi" w:cstheme="majorBidi"/>
+      <w:b/>
+      <w:bCs/>
+      <w:color w:val="274B47" w:themeColor="text2"/>
+    </w:rPr>
+  </w:style>
+  <w:style w:type="character" w:customStyle="1" w:styleId="Heading9Char">
+    <w:name w:val="Heading 9 Char"/>
+    <w:basedOn w:val="DefaultParagraphFont"/>
+    <w:link w:val="Heading9"/>
+    <w:uiPriority w:val="9"/>
+    <w:rsid w:val="00ED2DEC"/>
+    <w:rPr>
+      <w:rFonts w:asciiTheme="majorHAnsi" w:eastAsiaTheme="majorEastAsia" w:hAnsiTheme="majorHAnsi" w:cstheme="majorBidi"/>
+      <w:b/>
+      <w:bCs/>
+      <w:i/>
+      <w:iCs/>
+      <w:color w:val="274B47" w:themeColor="text2"/>
+    </w:rPr>
+  </w:style>
+  <w:style w:type="character" w:customStyle="1" w:styleId="TitleChar">
+    <w:name w:val="Title Char"/>
+    <w:basedOn w:val="DefaultParagraphFont"/>
+    <w:link w:val="Title"/>
+    <w:uiPriority w:val="10"/>
+    <w:rsid w:val="00ED2DEC"/>
+    <w:rPr>
+      <w:rFonts w:asciiTheme="majorHAnsi" w:eastAsiaTheme="majorEastAsia" w:hAnsiTheme="majorHAnsi" w:cstheme="majorBidi"/>
+      <w:color w:val="008575" w:themeColor="accent1"/>
+      <w:spacing w:val="-10"/>
+      <w:sz w:val="56"/>
+      <w:szCs w:val="56"/>
+    </w:rPr>
+  </w:style>
+  <w:style w:type="character" w:customStyle="1" w:styleId="SubtitleChar">
+    <w:name w:val="Subtitle Char"/>
+    <w:basedOn w:val="DefaultParagraphFont"/>
+    <w:link w:val="Subtitle"/>
+    <w:uiPriority w:val="11"/>
+    <w:rsid w:val="00ED2DEC"/>
+    <w:rPr>
+      <w:rFonts w:asciiTheme="majorHAnsi" w:eastAsiaTheme="majorEastAsia" w:hAnsiTheme="majorHAnsi" w:cstheme="majorBidi"/>
+      <w:sz w:val="24"/>
+      <w:szCs w:val="24"/>
+    </w:rPr>
+  </w:style>
+  <w:style w:type="character" w:styleId="Strong">
+    <w:name w:val="Strong"/>
+    <w:basedOn w:val="DefaultParagraphFont"/>
+    <w:uiPriority w:val="22"/>
+    <w:qFormat/>
+    <w:rsid w:val="00ED2DEC"/>
+    <w:rPr>
+      <w:b/>
+      <w:bCs/>
+    </w:rPr>
+  </w:style>
+  <w:style w:type="character" w:styleId="Emphasis">
+    <w:name w:val="Emphasis"/>
+    <w:basedOn w:val="DefaultParagraphFont"/>
+    <w:uiPriority w:val="20"/>
+    <w:qFormat/>
+    <w:rsid w:val="00ED2DEC"/>
+    <w:rPr>
+      <w:i/>
+      <w:iCs/>
+    </w:rPr>
+  </w:style>
+  <w:style w:type="paragraph" w:styleId="NoSpacing">
+    <w:name w:val="No Spacing"/>
+    <w:uiPriority w:val="1"/>
+    <w:qFormat/>
+    <w:rsid w:val="00ED2DEC"/>
+    <w:pPr>
+      <w:spacing w:after="0" w:line="240" w:lineRule="auto"/>
+    </w:pPr>
+  </w:style>
+  <w:style w:type="paragraph" w:styleId="Quote">
+    <w:name w:val="Quote"/>
+    <w:basedOn w:val="Normal"/>
+    <w:next w:val="Normal"/>
+    <w:link w:val="QuoteChar"/>
+    <w:uiPriority w:val="29"/>
+    <w:qFormat/>
+    <w:rsid w:val="00ED2DEC"/>
+    <w:pPr>
+      <w:spacing w:before="160"/>
+      <w:ind w:left="720" w:right="720"/>
+    </w:pPr>
+    <w:rPr>
+      <w:i/>
+      <w:iCs/>
+      <w:color w:val="404040" w:themeColor="text1" w:themeTint="BF"/>
+    </w:rPr>
+  </w:style>
+  <w:style w:type="character" w:customStyle="1" w:styleId="QuoteChar">
+    <w:name w:val="Quote Char"/>
+    <w:basedOn w:val="DefaultParagraphFont"/>
+    <w:link w:val="Quote"/>
+    <w:uiPriority w:val="29"/>
+    <w:rsid w:val="00ED2DEC"/>
+    <w:rPr>
+      <w:i/>
+      <w:iCs/>
+      <w:color w:val="404040" w:themeColor="text1" w:themeTint="BF"/>
+    </w:rPr>
+  </w:style>
+  <w:style w:type="paragraph" w:styleId="IntenseQuote">
+    <w:name w:val="Intense Quote"/>
+    <w:basedOn w:val="Normal"/>
+    <w:next w:val="Normal"/>
+    <w:link w:val="IntenseQuoteChar"/>
+    <w:uiPriority w:val="30"/>
+    <w:qFormat/>
+    <w:rsid w:val="00ED2DEC"/>
+    <w:pPr>
+      <w:pBdr>
+        <w:left w:val="single" w:sz="18" w:space="12" w:color="008575" w:themeColor="accent1"/>
+      </w:pBdr>
+      <w:spacing w:before="100" w:beforeAutospacing="1" w:line="300" w:lineRule="auto"/>
+      <w:ind w:left="1224" w:right="1224"/>
+    </w:pPr>
+    <w:rPr>
+      <w:rFonts w:asciiTheme="majorHAnsi" w:eastAsiaTheme="majorEastAsia" w:hAnsiTheme="majorHAnsi" w:cstheme="majorBidi"/>
+      <w:color w:val="008575" w:themeColor="accent1"/>
+      <w:sz w:val="28"/>
+      <w:szCs w:val="28"/>
+    </w:rPr>
+  </w:style>
+  <w:style w:type="character" w:customStyle="1" w:styleId="IntenseQuoteChar">
+    <w:name w:val="Intense Quote Char"/>
+    <w:basedOn w:val="DefaultParagraphFont"/>
+    <w:link w:val="IntenseQuote"/>
+    <w:uiPriority w:val="30"/>
+    <w:rsid w:val="00ED2DEC"/>
+    <w:rPr>
+      <w:rFonts w:asciiTheme="majorHAnsi" w:eastAsiaTheme="majorEastAsia" w:hAnsiTheme="majorHAnsi" w:cstheme="majorBidi"/>
+      <w:color w:val="008575" w:themeColor="accent1"/>
+      <w:sz w:val="28"/>
+      <w:szCs w:val="28"/>
+    </w:rPr>
+  </w:style>
+  <w:style w:type="character" w:styleId="SubtleEmphasis">
+    <w:name w:val="Subtle Emphasis"/>
+    <w:basedOn w:val="DefaultParagraphFont"/>
+    <w:uiPriority w:val="19"/>
+    <w:qFormat/>
+    <w:rsid w:val="00ED2DEC"/>
+    <w:rPr>
+      <w:i/>
+      <w:iCs/>
+      <w:color w:val="404040" w:themeColor="text1" w:themeTint="BF"/>
+    </w:rPr>
+  </w:style>
+  <w:style w:type="character" w:styleId="IntenseEmphasis">
+    <w:name w:val="Intense Emphasis"/>
+    <w:basedOn w:val="DefaultParagraphFont"/>
+    <w:uiPriority w:val="21"/>
+    <w:qFormat/>
+    <w:rsid w:val="00ED2DEC"/>
+    <w:rPr>
+      <w:b/>
+      <w:bCs/>
+      <w:i/>
+      <w:iCs/>
+    </w:rPr>
+  </w:style>
+  <w:style w:type="character" w:styleId="SubtleReference">
+    <w:name w:val="Subtle Reference"/>
+    <w:basedOn w:val="DefaultParagraphFont"/>
+    <w:uiPriority w:val="31"/>
+    <w:qFormat/>
+    <w:rsid w:val="00ED2DEC"/>
+    <w:rPr>
+      <w:smallCaps/>
+      <w:color w:val="404040" w:themeColor="text1" w:themeTint="BF"/>
+      <w:u w:val="single" w:color="7F7F7F" w:themeColor="text1" w:themeTint="80"/>
+    </w:rPr>
+  </w:style>
+  <w:style w:type="character" w:styleId="IntenseReference">
+    <w:name w:val="Intense Reference"/>
+    <w:basedOn w:val="DefaultParagraphFont"/>
+    <w:uiPriority w:val="32"/>
+    <w:qFormat/>
+    <w:rsid w:val="00ED2DEC"/>
+    <w:rPr>
+      <w:b/>
+      <w:bCs/>
+      <w:smallCaps/>
+      <w:spacing w:val="5"/>
+      <w:u w:val="single"/>
+    </w:rPr>
+  </w:style>
+  <w:style w:type="character" w:styleId="BookTitle">
+    <w:name w:val="Book Title"/>
+    <w:basedOn w:val="DefaultParagraphFont"/>
+    <w:uiPriority w:val="33"/>
+    <w:qFormat/>
+    <w:rsid w:val="00ED2DEC"/>
+    <w:rPr>
+      <w:b/>
+      <w:bCs/>
+      <w:smallCaps/>
     </w:rPr>
   </w:style>
   <w:style w:type="paragraph" w:styleId="Header">
@@ -2550,40 +3191,40 @@
     <w:basedOn w:val="Normal"/>
     <w:link w:val="HeaderChar"/>
     <w:unhideWhenUsed/>
-    <w:rsid w:val="007B654A"/>
+    <w:rsid w:val="00ED2DEC"/>
     <w:pPr>
       <w:tabs>
         <w:tab w:val="center" w:pos="4680"/>
         <w:tab w:val="right" w:pos="9360"/>
       </w:tabs>
-      <w:spacing w:after="0"/>
+      <w:spacing w:after="0" w:line="240" w:lineRule="auto"/>
     </w:pPr>
   </w:style>
   <w:style w:type="character" w:customStyle="1" w:styleId="HeaderChar">
     <w:name w:val="Header Char"/>
     <w:basedOn w:val="DefaultParagraphFont"/>
     <w:link w:val="Header"/>
-    <w:rsid w:val="007B654A"/>
+    <w:rsid w:val="00ED2DEC"/>
   </w:style>
   <w:style w:type="paragraph" w:styleId="Footer">
     <w:name w:val="footer"/>
     <w:basedOn w:val="Normal"/>
     <w:link w:val="FooterChar"/>
     <w:unhideWhenUsed/>
-    <w:rsid w:val="007B654A"/>
+    <w:rsid w:val="00ED2DEC"/>
     <w:pPr>
       <w:tabs>
         <w:tab w:val="center" w:pos="4680"/>
         <w:tab w:val="right" w:pos="9360"/>
       </w:tabs>
-      <w:spacing w:after="0"/>
+      <w:spacing w:after="0" w:line="240" w:lineRule="auto"/>
     </w:pPr>
   </w:style>
   <w:style w:type="character" w:customStyle="1" w:styleId="FooterChar">
     <w:name w:val="Footer Char"/>
     <w:basedOn w:val="DefaultParagraphFont"/>
     <w:link w:val="Footer"/>
-    <w:rsid w:val="007B654A"/>
+    <w:rsid w:val="00ED2DEC"/>
   </w:style>
 </w:styles>
 </file>

</xml_diff>